<commit_message>
more fixes and documentation added
most documentation added except for the profile.php and contactus.php
</commit_message>
<xml_diff>
--- a/Blog/Documentation/ExternalDocumentationGroup8Blog.docx
+++ b/Blog/Documentation/ExternalDocumentationGroup8Blog.docx
@@ -57,6 +57,14 @@
         </w:rPr>
         <w:t>Website: Blog</w:t>
       </w:r>
+      <w:r>
+        <w:rPr>
+          <w:rFonts w:ascii="Times New Roman" w:hAnsi="Times New Roman" w:cs="Times New Roman"/>
+          <w:sz w:val="28"/>
+          <w:szCs w:val="28"/>
+        </w:rPr>
+        <w:t xml:space="preserve"> Awesome</w:t>
+      </w:r>
     </w:p>
     <w:p>
       <w:pPr>
@@ -129,6 +137,56 @@
           <w:szCs w:val="28"/>
         </w:rPr>
       </w:pPr>
+      <w:r>
+        <w:rPr>
+          <w:rFonts w:ascii="Times New Roman" w:hAnsi="Times New Roman" w:cs="Times New Roman"/>
+          <w:noProof/>
+          <w:sz w:val="28"/>
+          <w:szCs w:val="28"/>
+          <w:lang w:val="en-US"/>
+        </w:rPr>
+        <w:drawing>
+          <wp:inline distT="0" distB="0" distL="0" distR="0" wp14:anchorId="26727CE6" wp14:editId="112E3E27">
+            <wp:extent cx="3953427" cy="1009791"/>
+            <wp:effectExtent l="0" t="0" r="9525" b="0"/>
+            <wp:docPr id="1" name="Picture 1"/>
+            <wp:cNvGraphicFramePr>
+              <a:graphicFrameLocks xmlns:a="http://schemas.openxmlformats.org/drawingml/2006/main" noChangeAspect="1"/>
+            </wp:cNvGraphicFramePr>
+            <a:graphic xmlns:a="http://schemas.openxmlformats.org/drawingml/2006/main">
+              <a:graphicData uri="http://schemas.openxmlformats.org/drawingml/2006/picture">
+                <pic:pic xmlns:pic="http://schemas.openxmlformats.org/drawingml/2006/picture">
+                  <pic:nvPicPr>
+                    <pic:cNvPr id="1" name="logo.png"/>
+                    <pic:cNvPicPr/>
+                  </pic:nvPicPr>
+                  <pic:blipFill>
+                    <a:blip r:embed="rId8">
+                      <a:extLst>
+                        <a:ext uri="{28A0092B-C50C-407E-A947-70E740481C1C}">
+                          <a14:useLocalDpi xmlns:a14="http://schemas.microsoft.com/office/drawing/2010/main" val="0"/>
+                        </a:ext>
+                      </a:extLst>
+                    </a:blip>
+                    <a:stretch>
+                      <a:fillRect/>
+                    </a:stretch>
+                  </pic:blipFill>
+                  <pic:spPr>
+                    <a:xfrm>
+                      <a:off x="0" y="0"/>
+                      <a:ext cx="3953427" cy="1009791"/>
+                    </a:xfrm>
+                    <a:prstGeom prst="rect">
+                      <a:avLst/>
+                    </a:prstGeom>
+                  </pic:spPr>
+                </pic:pic>
+              </a:graphicData>
+            </a:graphic>
+          </wp:inline>
+        </w:drawing>
+      </w:r>
     </w:p>
     <w:p>
       <w:pPr>
@@ -414,50 +472,23 @@
       <w:pPr>
         <w:spacing w:after="0" w:line="240" w:lineRule="auto"/>
         <w:contextualSpacing/>
-        <w:jc w:val="center"/>
-        <w:rPr>
-          <w:rFonts w:ascii="Times New Roman" w:hAnsi="Times New Roman" w:cs="Times New Roman"/>
-          <w:sz w:val="28"/>
-          <w:szCs w:val="28"/>
-        </w:rPr>
-      </w:pPr>
-    </w:p>
-    <w:p>
-      <w:pPr>
-        <w:spacing w:after="0" w:line="240" w:lineRule="auto"/>
-        <w:contextualSpacing/>
-        <w:jc w:val="center"/>
-        <w:rPr>
-          <w:rFonts w:ascii="Times New Roman" w:hAnsi="Times New Roman" w:cs="Times New Roman"/>
-          <w:sz w:val="28"/>
-          <w:szCs w:val="28"/>
-        </w:rPr>
-      </w:pPr>
-    </w:p>
-    <w:p>
-      <w:pPr>
-        <w:spacing w:after="0" w:line="240" w:lineRule="auto"/>
-        <w:contextualSpacing/>
-        <w:jc w:val="center"/>
-        <w:rPr>
-          <w:rFonts w:ascii="Times New Roman" w:hAnsi="Times New Roman" w:cs="Times New Roman"/>
-          <w:sz w:val="28"/>
-          <w:szCs w:val="28"/>
-        </w:rPr>
-      </w:pPr>
-    </w:p>
-    <w:p>
-      <w:pPr>
-        <w:spacing w:after="0" w:line="240" w:lineRule="auto"/>
-        <w:contextualSpacing/>
-        <w:rPr>
-          <w:rFonts w:ascii="Times New Roman" w:hAnsi="Times New Roman" w:cs="Times New Roman"/>
-          <w:sz w:val="28"/>
-          <w:szCs w:val="28"/>
-        </w:rPr>
-      </w:pPr>
-      <w:bookmarkStart w:id="0" w:name="_GoBack"/>
-      <w:bookmarkEnd w:id="0"/>
+        <w:rPr>
+          <w:rFonts w:ascii="Times New Roman" w:hAnsi="Times New Roman" w:cs="Times New Roman"/>
+          <w:sz w:val="28"/>
+          <w:szCs w:val="28"/>
+        </w:rPr>
+      </w:pPr>
+    </w:p>
+    <w:p>
+      <w:pPr>
+        <w:spacing w:after="0" w:line="240" w:lineRule="auto"/>
+        <w:contextualSpacing/>
+        <w:rPr>
+          <w:rFonts w:ascii="Times New Roman" w:hAnsi="Times New Roman" w:cs="Times New Roman"/>
+          <w:sz w:val="28"/>
+          <w:szCs w:val="28"/>
+        </w:rPr>
+      </w:pPr>
     </w:p>
     <w:p>
       <w:pPr>
@@ -631,7 +662,7 @@
           <w:r>
             <w:fldChar w:fldCharType="separate"/>
           </w:r>
-          <w:hyperlink w:anchor="_Toc374372372" w:history="1">
+          <w:hyperlink w:anchor="_Toc374810124" w:history="1">
             <w:r>
               <w:rPr>
                 <w:rStyle w:val="Hyperlink"/>
@@ -659,7 +690,7 @@
                 <w:noProof/>
                 <w:webHidden/>
               </w:rPr>
-              <w:instrText xml:space="preserve"> PAGEREF _Toc374372372 \h </w:instrText>
+              <w:instrText xml:space="preserve"> PAGEREF _Toc374810124 \h </w:instrText>
             </w:r>
             <w:r>
               <w:rPr>
@@ -702,7 +733,7 @@
               <w:lang w:val="en-US"/>
             </w:rPr>
           </w:pPr>
-          <w:hyperlink w:anchor="_Toc374372373" w:history="1">
+          <w:hyperlink w:anchor="_Toc374810125" w:history="1">
             <w:r>
               <w:rPr>
                 <w:rStyle w:val="Hyperlink"/>
@@ -729,7 +760,7 @@
                 <w:noProof/>
                 <w:webHidden/>
               </w:rPr>
-              <w:instrText xml:space="preserve"> PAGEREF _Toc374372373 \h </w:instrText>
+              <w:instrText xml:space="preserve"> PAGEREF _Toc374810125 \h </w:instrText>
             </w:r>
             <w:r>
               <w:rPr>
@@ -772,7 +803,7 @@
               <w:lang w:val="en-US"/>
             </w:rPr>
           </w:pPr>
-          <w:hyperlink w:anchor="_Toc374372374" w:history="1">
+          <w:hyperlink w:anchor="_Toc374810126" w:history="1">
             <w:r>
               <w:rPr>
                 <w:rStyle w:val="Hyperlink"/>
@@ -799,7 +830,7 @@
                 <w:noProof/>
                 <w:webHidden/>
               </w:rPr>
-              <w:instrText xml:space="preserve"> PAGEREF _Toc374372374 \h </w:instrText>
+              <w:instrText xml:space="preserve"> PAGEREF _Toc374810126 \h </w:instrText>
             </w:r>
             <w:r>
               <w:rPr>
@@ -819,7 +850,7 @@
                 <w:noProof/>
                 <w:webHidden/>
               </w:rPr>
-              <w:t>6</w:t>
+              <w:t>7</w:t>
             </w:r>
             <w:r>
               <w:rPr>
@@ -842,7 +873,7 @@
               <w:lang w:val="en-US"/>
             </w:rPr>
           </w:pPr>
-          <w:hyperlink w:anchor="_Toc374372375" w:history="1">
+          <w:hyperlink w:anchor="_Toc374810127" w:history="1">
             <w:r>
               <w:rPr>
                 <w:rStyle w:val="Hyperlink"/>
@@ -869,7 +900,7 @@
                 <w:noProof/>
                 <w:webHidden/>
               </w:rPr>
-              <w:instrText xml:space="preserve"> PAGEREF _Toc374372375 \h </w:instrText>
+              <w:instrText xml:space="preserve"> PAGEREF _Toc374810127 \h </w:instrText>
             </w:r>
             <w:r>
               <w:rPr>
@@ -889,7 +920,7 @@
                 <w:noProof/>
                 <w:webHidden/>
               </w:rPr>
-              <w:t>6</w:t>
+              <w:t>8</w:t>
             </w:r>
             <w:r>
               <w:rPr>
@@ -954,7 +985,7 @@
           <w:szCs w:val="28"/>
         </w:rPr>
         <w:sectPr>
-          <w:footerReference w:type="default" r:id="rId8"/>
+          <w:footerReference w:type="default" r:id="rId9"/>
           <w:pgSz w:w="12240" w:h="15840"/>
           <w:pgMar w:top="1440" w:right="1440" w:bottom="1440" w:left="1440" w:header="708" w:footer="708" w:gutter="0"/>
           <w:pgNumType w:start="1"/>
@@ -974,7 +1005,7 @@
           <w:u w:val="single"/>
         </w:rPr>
       </w:pPr>
-      <w:bookmarkStart w:id="1" w:name="_Toc374372372"/>
+      <w:bookmarkStart w:id="0" w:name="_Toc374810124"/>
       <w:r>
         <w:rPr>
           <w:rFonts w:ascii="Times New Roman" w:hAnsi="Times New Roman" w:cs="Times New Roman"/>
@@ -984,7 +1015,7 @@
         <w:lastRenderedPageBreak/>
         <w:t>Site Description:</w:t>
       </w:r>
-      <w:bookmarkEnd w:id="1"/>
+      <w:bookmarkEnd w:id="0"/>
     </w:p>
     <w:p>
       <w:pPr>
@@ -1162,7 +1193,7 @@
           <w:u w:val="single"/>
         </w:rPr>
       </w:pPr>
-      <w:bookmarkStart w:id="2" w:name="_Toc374372373"/>
+      <w:bookmarkStart w:id="1" w:name="_Toc374810125"/>
       <w:r>
         <w:rPr>
           <w:color w:val="auto"/>
@@ -1170,7 +1201,7 @@
         </w:rPr>
         <w:t>Wire Frame:</w:t>
       </w:r>
-      <w:bookmarkEnd w:id="2"/>
+      <w:bookmarkEnd w:id="1"/>
     </w:p>
     <w:p>
       <w:pPr>
@@ -1228,7 +1259,7 @@
                     <pic:cNvPicPr/>
                   </pic:nvPicPr>
                   <pic:blipFill>
-                    <a:blip r:embed="rId9">
+                    <a:blip r:embed="rId10">
                       <a:extLst>
                         <a:ext uri="{28A0092B-C50C-407E-A947-70E740481C1C}">
                           <a14:useLocalDpi xmlns:a14="http://schemas.microsoft.com/office/drawing/2010/main" val="0"/>
@@ -1337,7 +1368,7 @@
                     <pic:cNvPicPr/>
                   </pic:nvPicPr>
                   <pic:blipFill>
-                    <a:blip r:embed="rId10">
+                    <a:blip r:embed="rId11">
                       <a:extLst>
                         <a:ext uri="{28A0092B-C50C-407E-A947-70E740481C1C}">
                           <a14:useLocalDpi xmlns:a14="http://schemas.microsoft.com/office/drawing/2010/main" val="0"/>
@@ -1432,15 +1463,7 @@
           <w:sz w:val="24"/>
           <w:szCs w:val="24"/>
         </w:rPr>
-        <w:t xml:space="preserve"> (not logged in </w:t>
-      </w:r>
-      <w:r>
-        <w:rPr>
-          <w:rFonts w:ascii="Times New Roman" w:hAnsi="Times New Roman" w:cs="Times New Roman"/>
-          <w:sz w:val="24"/>
-          <w:szCs w:val="24"/>
-        </w:rPr>
-        <w:t>or specified to a page)</w:t>
+        <w:t xml:space="preserve"> (not logged in or specified to a page)</w:t>
       </w:r>
       <w:r>
         <w:rPr>
@@ -1463,7 +1486,7 @@
                     <pic:cNvPicPr/>
                   </pic:nvPicPr>
                   <pic:blipFill>
-                    <a:blip r:embed="rId11">
+                    <a:blip r:embed="rId12">
                       <a:extLst>
                         <a:ext uri="{28A0092B-C50C-407E-A947-70E740481C1C}">
                           <a14:useLocalDpi xmlns:a14="http://schemas.microsoft.com/office/drawing/2010/main" val="0"/>
@@ -1571,110 +1594,6 @@
                 <pic:pic xmlns:pic="http://schemas.openxmlformats.org/drawingml/2006/picture">
                   <pic:nvPicPr>
                     <pic:cNvPr id="10" name="manageblog.png"/>
-                    <pic:cNvPicPr/>
-                  </pic:nvPicPr>
-                  <pic:blipFill>
-                    <a:blip r:embed="rId12">
-                      <a:extLst>
-                        <a:ext uri="{28A0092B-C50C-407E-A947-70E740481C1C}">
-                          <a14:useLocalDpi xmlns:a14="http://schemas.microsoft.com/office/drawing/2010/main" val="0"/>
-                        </a:ext>
-                      </a:extLst>
-                    </a:blip>
-                    <a:stretch>
-                      <a:fillRect/>
-                    </a:stretch>
-                  </pic:blipFill>
-                  <pic:spPr>
-                    <a:xfrm>
-                      <a:off x="0" y="0"/>
-                      <a:ext cx="5943600" cy="7254875"/>
-                    </a:xfrm>
-                    <a:prstGeom prst="rect">
-                      <a:avLst/>
-                    </a:prstGeom>
-                  </pic:spPr>
-                </pic:pic>
-              </a:graphicData>
-            </a:graphic>
-          </wp:inline>
-        </w:drawing>
-      </w:r>
-    </w:p>
-    <w:p>
-      <w:pPr>
-        <w:tabs>
-          <w:tab w:val="left" w:pos="1356"/>
-        </w:tabs>
-        <w:rPr>
-          <w:rFonts w:ascii="Times New Roman" w:hAnsi="Times New Roman" w:cs="Times New Roman"/>
-          <w:sz w:val="24"/>
-          <w:szCs w:val="24"/>
-        </w:rPr>
-      </w:pPr>
-      <w:r>
-        <w:rPr>
-          <w:rFonts w:ascii="Times New Roman" w:hAnsi="Times New Roman" w:cs="Times New Roman"/>
-          <w:sz w:val="24"/>
-          <w:szCs w:val="24"/>
-        </w:rPr>
-        <w:tab/>
-      </w:r>
-    </w:p>
-    <w:p>
-      <w:pPr>
-        <w:tabs>
-          <w:tab w:val="left" w:pos="1356"/>
-        </w:tabs>
-        <w:rPr>
-          <w:rFonts w:ascii="Times New Roman" w:hAnsi="Times New Roman" w:cs="Times New Roman"/>
-          <w:sz w:val="24"/>
-          <w:szCs w:val="24"/>
-        </w:rPr>
-      </w:pPr>
-    </w:p>
-    <w:p>
-      <w:pPr>
-        <w:tabs>
-          <w:tab w:val="left" w:pos="1356"/>
-        </w:tabs>
-        <w:rPr>
-          <w:rFonts w:ascii="Times New Roman" w:hAnsi="Times New Roman" w:cs="Times New Roman"/>
-          <w:sz w:val="24"/>
-          <w:szCs w:val="24"/>
-        </w:rPr>
-      </w:pPr>
-      <w:proofErr w:type="spellStart"/>
-      <w:r>
-        <w:rPr>
-          <w:rFonts w:ascii="Times New Roman" w:hAnsi="Times New Roman" w:cs="Times New Roman"/>
-          <w:sz w:val="24"/>
-          <w:szCs w:val="24"/>
-        </w:rPr>
-        <w:lastRenderedPageBreak/>
-        <w:t>profile.php</w:t>
-      </w:r>
-      <w:proofErr w:type="spellEnd"/>
-    </w:p>
-    <w:p>
-      <w:r>
-        <w:rPr>
-          <w:noProof/>
-          <w:lang w:val="en-US"/>
-        </w:rPr>
-        <w:drawing>
-          <wp:inline distT="0" distB="0" distL="0" distR="0">
-            <wp:extent cx="5943600" cy="7254875"/>
-            <wp:effectExtent l="0" t="0" r="0" b="3175"/>
-            <wp:docPr id="11" name="Picture 11"/>
-            <wp:cNvGraphicFramePr>
-              <a:graphicFrameLocks xmlns:a="http://schemas.openxmlformats.org/drawingml/2006/main" noChangeAspect="1"/>
-            </wp:cNvGraphicFramePr>
-            <a:graphic xmlns:a="http://schemas.openxmlformats.org/drawingml/2006/main">
-              <a:graphicData uri="http://schemas.openxmlformats.org/drawingml/2006/picture">
-                <pic:pic xmlns:pic="http://schemas.openxmlformats.org/drawingml/2006/picture">
-                  <pic:nvPicPr>
-                    <pic:cNvPr id="11" name="viewedit_profile.png"/>
                     <pic:cNvPicPr/>
                   </pic:nvPicPr>
                   <pic:blipFill>
@@ -1707,6 +1626,110 @@
     </w:p>
     <w:p>
       <w:pPr>
+        <w:tabs>
+          <w:tab w:val="left" w:pos="1356"/>
+        </w:tabs>
+        <w:rPr>
+          <w:rFonts w:ascii="Times New Roman" w:hAnsi="Times New Roman" w:cs="Times New Roman"/>
+          <w:sz w:val="24"/>
+          <w:szCs w:val="24"/>
+        </w:rPr>
+      </w:pPr>
+      <w:r>
+        <w:rPr>
+          <w:rFonts w:ascii="Times New Roman" w:hAnsi="Times New Roman" w:cs="Times New Roman"/>
+          <w:sz w:val="24"/>
+          <w:szCs w:val="24"/>
+        </w:rPr>
+        <w:tab/>
+      </w:r>
+    </w:p>
+    <w:p>
+      <w:pPr>
+        <w:tabs>
+          <w:tab w:val="left" w:pos="1356"/>
+        </w:tabs>
+        <w:rPr>
+          <w:rFonts w:ascii="Times New Roman" w:hAnsi="Times New Roman" w:cs="Times New Roman"/>
+          <w:sz w:val="24"/>
+          <w:szCs w:val="24"/>
+        </w:rPr>
+      </w:pPr>
+    </w:p>
+    <w:p>
+      <w:pPr>
+        <w:tabs>
+          <w:tab w:val="left" w:pos="1356"/>
+        </w:tabs>
+        <w:rPr>
+          <w:rFonts w:ascii="Times New Roman" w:hAnsi="Times New Roman" w:cs="Times New Roman"/>
+          <w:sz w:val="24"/>
+          <w:szCs w:val="24"/>
+        </w:rPr>
+      </w:pPr>
+      <w:proofErr w:type="spellStart"/>
+      <w:r>
+        <w:rPr>
+          <w:rFonts w:ascii="Times New Roman" w:hAnsi="Times New Roman" w:cs="Times New Roman"/>
+          <w:sz w:val="24"/>
+          <w:szCs w:val="24"/>
+        </w:rPr>
+        <w:lastRenderedPageBreak/>
+        <w:t>profile.php</w:t>
+      </w:r>
+      <w:proofErr w:type="spellEnd"/>
+    </w:p>
+    <w:p>
+      <w:r>
+        <w:rPr>
+          <w:noProof/>
+          <w:lang w:val="en-US"/>
+        </w:rPr>
+        <w:drawing>
+          <wp:inline distT="0" distB="0" distL="0" distR="0">
+            <wp:extent cx="5943600" cy="7254875"/>
+            <wp:effectExtent l="0" t="0" r="0" b="3175"/>
+            <wp:docPr id="11" name="Picture 11"/>
+            <wp:cNvGraphicFramePr>
+              <a:graphicFrameLocks xmlns:a="http://schemas.openxmlformats.org/drawingml/2006/main" noChangeAspect="1"/>
+            </wp:cNvGraphicFramePr>
+            <a:graphic xmlns:a="http://schemas.openxmlformats.org/drawingml/2006/main">
+              <a:graphicData uri="http://schemas.openxmlformats.org/drawingml/2006/picture">
+                <pic:pic xmlns:pic="http://schemas.openxmlformats.org/drawingml/2006/picture">
+                  <pic:nvPicPr>
+                    <pic:cNvPr id="11" name="viewedit_profile.png"/>
+                    <pic:cNvPicPr/>
+                  </pic:nvPicPr>
+                  <pic:blipFill>
+                    <a:blip r:embed="rId14">
+                      <a:extLst>
+                        <a:ext uri="{28A0092B-C50C-407E-A947-70E740481C1C}">
+                          <a14:useLocalDpi xmlns:a14="http://schemas.microsoft.com/office/drawing/2010/main" val="0"/>
+                        </a:ext>
+                      </a:extLst>
+                    </a:blip>
+                    <a:stretch>
+                      <a:fillRect/>
+                    </a:stretch>
+                  </pic:blipFill>
+                  <pic:spPr>
+                    <a:xfrm>
+                      <a:off x="0" y="0"/>
+                      <a:ext cx="5943600" cy="7254875"/>
+                    </a:xfrm>
+                    <a:prstGeom prst="rect">
+                      <a:avLst/>
+                    </a:prstGeom>
+                  </pic:spPr>
+                </pic:pic>
+              </a:graphicData>
+            </a:graphic>
+          </wp:inline>
+        </w:drawing>
+      </w:r>
+    </w:p>
+    <w:p>
+      <w:pPr>
         <w:rPr>
           <w:rFonts w:ascii="Times New Roman" w:hAnsi="Times New Roman" w:cs="Times New Roman"/>
           <w:sz w:val="24"/>
@@ -1751,7 +1774,7 @@
           <w:lang w:val="en-US"/>
         </w:rPr>
         <w:drawing>
-          <wp:inline distT="0" distB="0" distL="0" distR="0">
+          <wp:inline distT="0" distB="0" distL="0" distR="0" wp14:anchorId="49BBD30C" wp14:editId="459C446F">
             <wp:extent cx="3810000" cy="4587240"/>
             <wp:effectExtent l="0" t="0" r="0" b="0"/>
             <wp:docPr id="15" name="Picture 15"/>
@@ -1766,7 +1789,7 @@
                     <pic:cNvPicPr/>
                   </pic:nvPicPr>
                   <pic:blipFill rotWithShape="1">
-                    <a:blip r:embed="rId14">
+                    <a:blip r:embed="rId15">
                       <a:extLst>
                         <a:ext uri="{28A0092B-C50C-407E-A947-70E740481C1C}">
                           <a14:useLocalDpi xmlns:a14="http://schemas.microsoft.com/office/drawing/2010/main" val="0"/>
@@ -1810,7 +1833,7 @@
           <w:u w:val="single"/>
         </w:rPr>
       </w:pPr>
-      <w:bookmarkStart w:id="3" w:name="_Toc374372374"/>
+      <w:bookmarkStart w:id="2" w:name="_Toc374810126"/>
       <w:r>
         <w:rPr>
           <w:color w:val="auto"/>
@@ -1825,9 +1848,533 @@
         </w:rPr>
         <w:t>:</w:t>
       </w:r>
+      <w:bookmarkEnd w:id="2"/>
+    </w:p>
+    <w:p>
+      <w:pPr>
+        <w:spacing w:after="0" w:line="240" w:lineRule="auto"/>
+        <w:contextualSpacing/>
+        <w:rPr>
+          <w:rFonts w:ascii="Times New Roman" w:hAnsi="Times New Roman" w:cs="Times New Roman"/>
+          <w:sz w:val="24"/>
+          <w:szCs w:val="24"/>
+        </w:rPr>
+      </w:pPr>
+      <w:r>
+        <w:rPr>
+          <w:rFonts w:ascii="Times New Roman" w:hAnsi="Times New Roman" w:cs="Times New Roman"/>
+          <w:noProof/>
+          <w:sz w:val="24"/>
+          <w:szCs w:val="24"/>
+          <w:lang w:val="en-US"/>
+        </w:rPr>
+        <w:drawing>
+          <wp:anchor distT="0" distB="0" distL="114300" distR="114300" simplePos="0" relativeHeight="251658240" behindDoc="0" locked="0" layoutInCell="1" allowOverlap="1" wp14:anchorId="0E1FAD15" wp14:editId="703FBA58">
+            <wp:simplePos x="0" y="0"/>
+            <wp:positionH relativeFrom="column">
+              <wp:posOffset>-15240</wp:posOffset>
+            </wp:positionH>
+            <wp:positionV relativeFrom="paragraph">
+              <wp:posOffset>231775</wp:posOffset>
+            </wp:positionV>
+            <wp:extent cx="5791200" cy="2536825"/>
+            <wp:effectExtent l="0" t="0" r="0" b="0"/>
+            <wp:wrapSquare wrapText="bothSides"/>
+            <wp:docPr id="2" name="Picture 2"/>
+            <wp:cNvGraphicFramePr>
+              <a:graphicFrameLocks xmlns:a="http://schemas.openxmlformats.org/drawingml/2006/main" noChangeAspect="1"/>
+            </wp:cNvGraphicFramePr>
+            <a:graphic xmlns:a="http://schemas.openxmlformats.org/drawingml/2006/main">
+              <a:graphicData uri="http://schemas.openxmlformats.org/drawingml/2006/picture">
+                <pic:pic xmlns:pic="http://schemas.openxmlformats.org/drawingml/2006/picture">
+                  <pic:nvPicPr>
+                    <pic:cNvPr id="2" name="CreateEditBlogScreenCap.png"/>
+                    <pic:cNvPicPr/>
+                  </pic:nvPicPr>
+                  <pic:blipFill rotWithShape="1">
+                    <a:blip r:embed="rId16" cstate="print">
+                      <a:extLst>
+                        <a:ext uri="{28A0092B-C50C-407E-A947-70E740481C1C}">
+                          <a14:useLocalDpi xmlns:a14="http://schemas.microsoft.com/office/drawing/2010/main" val="0"/>
+                        </a:ext>
+                      </a:extLst>
+                    </a:blip>
+                    <a:srcRect r="2564"/>
+                    <a:stretch/>
+                  </pic:blipFill>
+                  <pic:spPr bwMode="auto">
+                    <a:xfrm>
+                      <a:off x="0" y="0"/>
+                      <a:ext cx="5791200" cy="2536825"/>
+                    </a:xfrm>
+                    <a:prstGeom prst="rect">
+                      <a:avLst/>
+                    </a:prstGeom>
+                    <a:ln>
+                      <a:noFill/>
+                    </a:ln>
+                    <a:extLst>
+                      <a:ext uri="{53640926-AAD7-44D8-BBD7-CCE9431645EC}">
+                        <a14:shadowObscured xmlns:a14="http://schemas.microsoft.com/office/drawing/2010/main"/>
+                      </a:ext>
+                    </a:extLst>
+                  </pic:spPr>
+                </pic:pic>
+              </a:graphicData>
+            </a:graphic>
+            <wp14:sizeRelH relativeFrom="margin">
+              <wp14:pctWidth>0</wp14:pctWidth>
+            </wp14:sizeRelH>
+          </wp:anchor>
+        </w:drawing>
+      </w:r>
+      <w:r>
+        <w:rPr>
+          <w:rFonts w:ascii="Times New Roman" w:hAnsi="Times New Roman" w:cs="Times New Roman"/>
+          <w:sz w:val="24"/>
+          <w:szCs w:val="24"/>
+        </w:rPr>
+        <w:t>Create or Edit Blogs page</w:t>
+      </w:r>
+    </w:p>
+    <w:p>
+      <w:pPr>
+        <w:spacing w:after="0" w:line="240" w:lineRule="auto"/>
+        <w:contextualSpacing/>
+        <w:rPr>
+          <w:rFonts w:ascii="Times New Roman" w:hAnsi="Times New Roman" w:cs="Times New Roman"/>
+          <w:sz w:val="24"/>
+          <w:szCs w:val="24"/>
+        </w:rPr>
+      </w:pPr>
+      <w:r>
+        <w:rPr>
+          <w:rFonts w:ascii="Times New Roman" w:hAnsi="Times New Roman" w:cs="Times New Roman"/>
+          <w:noProof/>
+          <w:sz w:val="24"/>
+          <w:szCs w:val="24"/>
+          <w:lang w:val="en-US"/>
+        </w:rPr>
+        <w:lastRenderedPageBreak/>
+        <w:drawing>
+          <wp:anchor distT="0" distB="0" distL="114300" distR="114300" simplePos="0" relativeHeight="251659264" behindDoc="0" locked="0" layoutInCell="1" allowOverlap="1" wp14:anchorId="2F716065" wp14:editId="2B8BC2C2">
+            <wp:simplePos x="0" y="0"/>
+            <wp:positionH relativeFrom="column">
+              <wp:posOffset>-68580</wp:posOffset>
+            </wp:positionH>
+            <wp:positionV relativeFrom="paragraph">
+              <wp:posOffset>220980</wp:posOffset>
+            </wp:positionV>
+            <wp:extent cx="5943600" cy="3348355"/>
+            <wp:effectExtent l="0" t="0" r="0" b="4445"/>
+            <wp:wrapSquare wrapText="bothSides"/>
+            <wp:docPr id="3" name="Picture 3"/>
+            <wp:cNvGraphicFramePr>
+              <a:graphicFrameLocks xmlns:a="http://schemas.openxmlformats.org/drawingml/2006/main" noChangeAspect="1"/>
+            </wp:cNvGraphicFramePr>
+            <a:graphic xmlns:a="http://schemas.openxmlformats.org/drawingml/2006/main">
+              <a:graphicData uri="http://schemas.openxmlformats.org/drawingml/2006/picture">
+                <pic:pic xmlns:pic="http://schemas.openxmlformats.org/drawingml/2006/picture">
+                  <pic:nvPicPr>
+                    <pic:cNvPr id="3" name="indexScreenCap.png"/>
+                    <pic:cNvPicPr/>
+                  </pic:nvPicPr>
+                  <pic:blipFill>
+                    <a:blip r:embed="rId17">
+                      <a:extLst>
+                        <a:ext uri="{28A0092B-C50C-407E-A947-70E740481C1C}">
+                          <a14:useLocalDpi xmlns:a14="http://schemas.microsoft.com/office/drawing/2010/main" val="0"/>
+                        </a:ext>
+                      </a:extLst>
+                    </a:blip>
+                    <a:stretch>
+                      <a:fillRect/>
+                    </a:stretch>
+                  </pic:blipFill>
+                  <pic:spPr>
+                    <a:xfrm>
+                      <a:off x="0" y="0"/>
+                      <a:ext cx="5943600" cy="3348355"/>
+                    </a:xfrm>
+                    <a:prstGeom prst="rect">
+                      <a:avLst/>
+                    </a:prstGeom>
+                  </pic:spPr>
+                </pic:pic>
+              </a:graphicData>
+            </a:graphic>
+          </wp:anchor>
+        </w:drawing>
+      </w:r>
+      <w:proofErr w:type="spellStart"/>
+      <w:r>
+        <w:rPr>
+          <w:rFonts w:ascii="Times New Roman" w:hAnsi="Times New Roman" w:cs="Times New Roman"/>
+          <w:sz w:val="24"/>
+          <w:szCs w:val="24"/>
+        </w:rPr>
+        <w:t>index.php</w:t>
+      </w:r>
+      <w:proofErr w:type="spellEnd"/>
+    </w:p>
+    <w:p>
+      <w:pPr>
+        <w:spacing w:after="0" w:line="240" w:lineRule="auto"/>
+        <w:contextualSpacing/>
+        <w:rPr>
+          <w:rFonts w:ascii="Times New Roman" w:hAnsi="Times New Roman" w:cs="Times New Roman"/>
+          <w:sz w:val="24"/>
+          <w:szCs w:val="24"/>
+        </w:rPr>
+      </w:pPr>
+      <w:r>
+        <w:rPr>
+          <w:rFonts w:ascii="Times New Roman" w:hAnsi="Times New Roman" w:cs="Times New Roman"/>
+          <w:noProof/>
+          <w:sz w:val="24"/>
+          <w:szCs w:val="24"/>
+          <w:lang w:val="en-US"/>
+        </w:rPr>
+        <w:drawing>
+          <wp:anchor distT="0" distB="0" distL="114300" distR="114300" simplePos="0" relativeHeight="251660288" behindDoc="0" locked="0" layoutInCell="1" allowOverlap="1" wp14:anchorId="035EF7EC" wp14:editId="6D59D400">
+            <wp:simplePos x="0" y="0"/>
+            <wp:positionH relativeFrom="column">
+              <wp:posOffset>-68580</wp:posOffset>
+            </wp:positionH>
+            <wp:positionV relativeFrom="paragraph">
+              <wp:posOffset>3738245</wp:posOffset>
+            </wp:positionV>
+            <wp:extent cx="5943600" cy="1851660"/>
+            <wp:effectExtent l="0" t="0" r="0" b="0"/>
+            <wp:wrapSquare wrapText="bothSides"/>
+            <wp:docPr id="5" name="Picture 5"/>
+            <wp:cNvGraphicFramePr>
+              <a:graphicFrameLocks xmlns:a="http://schemas.openxmlformats.org/drawingml/2006/main" noChangeAspect="1"/>
+            </wp:cNvGraphicFramePr>
+            <a:graphic xmlns:a="http://schemas.openxmlformats.org/drawingml/2006/main">
+              <a:graphicData uri="http://schemas.openxmlformats.org/drawingml/2006/picture">
+                <pic:pic xmlns:pic="http://schemas.openxmlformats.org/drawingml/2006/picture">
+                  <pic:nvPicPr>
+                    <pic:cNvPr id="5" name="manageBlogScreenCap.png"/>
+                    <pic:cNvPicPr/>
+                  </pic:nvPicPr>
+                  <pic:blipFill rotWithShape="1">
+                    <a:blip r:embed="rId18" cstate="print">
+                      <a:extLst>
+                        <a:ext uri="{28A0092B-C50C-407E-A947-70E740481C1C}">
+                          <a14:useLocalDpi xmlns:a14="http://schemas.microsoft.com/office/drawing/2010/main" val="0"/>
+                        </a:ext>
+                      </a:extLst>
+                    </a:blip>
+                    <a:srcRect t="-820" b="28337"/>
+                    <a:stretch/>
+                  </pic:blipFill>
+                  <pic:spPr bwMode="auto">
+                    <a:xfrm>
+                      <a:off x="0" y="0"/>
+                      <a:ext cx="5943600" cy="1851660"/>
+                    </a:xfrm>
+                    <a:prstGeom prst="rect">
+                      <a:avLst/>
+                    </a:prstGeom>
+                    <a:ln>
+                      <a:noFill/>
+                    </a:ln>
+                    <a:extLst>
+                      <a:ext uri="{53640926-AAD7-44D8-BBD7-CCE9431645EC}">
+                        <a14:shadowObscured xmlns:a14="http://schemas.microsoft.com/office/drawing/2010/main"/>
+                      </a:ext>
+                    </a:extLst>
+                  </pic:spPr>
+                </pic:pic>
+              </a:graphicData>
+            </a:graphic>
+            <wp14:sizeRelV relativeFrom="margin">
+              <wp14:pctHeight>0</wp14:pctHeight>
+            </wp14:sizeRelV>
+          </wp:anchor>
+        </w:drawing>
+      </w:r>
+      <w:proofErr w:type="spellStart"/>
+      <w:r>
+        <w:rPr>
+          <w:rFonts w:ascii="Times New Roman" w:hAnsi="Times New Roman" w:cs="Times New Roman"/>
+          <w:sz w:val="24"/>
+          <w:szCs w:val="24"/>
+        </w:rPr>
+        <w:t>manageBlog.php</w:t>
+      </w:r>
+      <w:proofErr w:type="spellEnd"/>
+    </w:p>
+    <w:p>
+      <w:pPr>
+        <w:spacing w:after="0" w:line="240" w:lineRule="auto"/>
+        <w:contextualSpacing/>
+        <w:rPr>
+          <w:rFonts w:ascii="Times New Roman" w:hAnsi="Times New Roman" w:cs="Times New Roman"/>
+          <w:sz w:val="24"/>
+          <w:szCs w:val="24"/>
+        </w:rPr>
+      </w:pPr>
+    </w:p>
+    <w:p>
+      <w:pPr>
+        <w:spacing w:after="0" w:line="240" w:lineRule="auto"/>
+        <w:contextualSpacing/>
+        <w:rPr>
+          <w:rFonts w:ascii="Times New Roman" w:hAnsi="Times New Roman" w:cs="Times New Roman"/>
+          <w:sz w:val="24"/>
+          <w:szCs w:val="24"/>
+        </w:rPr>
+      </w:pPr>
+    </w:p>
+    <w:p>
+      <w:pPr>
+        <w:spacing w:after="0" w:line="240" w:lineRule="auto"/>
+        <w:contextualSpacing/>
+        <w:rPr>
+          <w:rFonts w:ascii="Times New Roman" w:hAnsi="Times New Roman" w:cs="Times New Roman"/>
+          <w:sz w:val="24"/>
+          <w:szCs w:val="24"/>
+        </w:rPr>
+      </w:pPr>
+    </w:p>
+    <w:p>
+      <w:pPr>
+        <w:spacing w:after="0" w:line="240" w:lineRule="auto"/>
+        <w:contextualSpacing/>
+        <w:rPr>
+          <w:rFonts w:ascii="Times New Roman" w:hAnsi="Times New Roman" w:cs="Times New Roman"/>
+          <w:sz w:val="24"/>
+          <w:szCs w:val="24"/>
+        </w:rPr>
+      </w:pPr>
+    </w:p>
+    <w:p>
+      <w:pPr>
+        <w:spacing w:after="0" w:line="240" w:lineRule="auto"/>
+        <w:contextualSpacing/>
+        <w:rPr>
+          <w:rFonts w:ascii="Times New Roman" w:hAnsi="Times New Roman" w:cs="Times New Roman"/>
+          <w:sz w:val="24"/>
+          <w:szCs w:val="24"/>
+        </w:rPr>
+      </w:pPr>
+    </w:p>
+    <w:p>
+      <w:pPr>
+        <w:spacing w:after="0" w:line="240" w:lineRule="auto"/>
+        <w:contextualSpacing/>
+        <w:rPr>
+          <w:rFonts w:ascii="Times New Roman" w:hAnsi="Times New Roman" w:cs="Times New Roman"/>
+          <w:sz w:val="24"/>
+          <w:szCs w:val="24"/>
+        </w:rPr>
+      </w:pPr>
+    </w:p>
+    <w:p>
+      <w:pPr>
+        <w:spacing w:after="0" w:line="240" w:lineRule="auto"/>
+        <w:contextualSpacing/>
+        <w:rPr>
+          <w:rFonts w:ascii="Times New Roman" w:hAnsi="Times New Roman" w:cs="Times New Roman"/>
+          <w:sz w:val="24"/>
+          <w:szCs w:val="24"/>
+        </w:rPr>
+      </w:pPr>
+    </w:p>
+    <w:p>
+      <w:pPr>
+        <w:spacing w:after="0" w:line="240" w:lineRule="auto"/>
+        <w:contextualSpacing/>
+        <w:rPr>
+          <w:rFonts w:ascii="Times New Roman" w:hAnsi="Times New Roman" w:cs="Times New Roman"/>
+          <w:sz w:val="24"/>
+          <w:szCs w:val="24"/>
+        </w:rPr>
+      </w:pPr>
+    </w:p>
+    <w:p>
+      <w:pPr>
+        <w:spacing w:after="0" w:line="240" w:lineRule="auto"/>
+        <w:contextualSpacing/>
+        <w:rPr>
+          <w:rFonts w:ascii="Times New Roman" w:hAnsi="Times New Roman" w:cs="Times New Roman"/>
+          <w:sz w:val="24"/>
+          <w:szCs w:val="24"/>
+        </w:rPr>
+      </w:pPr>
+      <w:r>
+        <w:rPr>
+          <w:rFonts w:ascii="Times New Roman" w:hAnsi="Times New Roman" w:cs="Times New Roman"/>
+          <w:noProof/>
+          <w:sz w:val="24"/>
+          <w:szCs w:val="24"/>
+          <w:lang w:val="en-US"/>
+        </w:rPr>
+        <w:lastRenderedPageBreak/>
+        <w:drawing>
+          <wp:anchor distT="0" distB="0" distL="114300" distR="114300" simplePos="0" relativeHeight="251662336" behindDoc="1" locked="0" layoutInCell="1" allowOverlap="1" wp14:anchorId="31666066" wp14:editId="3F8CFFAC">
+            <wp:simplePos x="0" y="0"/>
+            <wp:positionH relativeFrom="column">
+              <wp:posOffset>76200</wp:posOffset>
+            </wp:positionH>
+            <wp:positionV relativeFrom="paragraph">
+              <wp:posOffset>213360</wp:posOffset>
+            </wp:positionV>
+            <wp:extent cx="5859780" cy="3475990"/>
+            <wp:effectExtent l="0" t="0" r="7620" b="0"/>
+            <wp:wrapTight wrapText="bothSides">
+              <wp:wrapPolygon edited="0">
+                <wp:start x="0" y="0"/>
+                <wp:lineTo x="0" y="21426"/>
+                <wp:lineTo x="21558" y="21426"/>
+                <wp:lineTo x="21558" y="0"/>
+                <wp:lineTo x="0" y="0"/>
+              </wp:wrapPolygon>
+            </wp:wrapTight>
+            <wp:docPr id="6" name="Picture 6"/>
+            <wp:cNvGraphicFramePr>
+              <a:graphicFrameLocks xmlns:a="http://schemas.openxmlformats.org/drawingml/2006/main" noChangeAspect="1"/>
+            </wp:cNvGraphicFramePr>
+            <a:graphic xmlns:a="http://schemas.openxmlformats.org/drawingml/2006/main">
+              <a:graphicData uri="http://schemas.openxmlformats.org/drawingml/2006/picture">
+                <pic:pic xmlns:pic="http://schemas.openxmlformats.org/drawingml/2006/picture">
+                  <pic:nvPicPr>
+                    <pic:cNvPr id="6" name="viewOtherBlogScreenCap.png"/>
+                    <pic:cNvPicPr/>
+                  </pic:nvPicPr>
+                  <pic:blipFill>
+                    <a:blip r:embed="rId19" cstate="print">
+                      <a:extLst>
+                        <a:ext uri="{28A0092B-C50C-407E-A947-70E740481C1C}">
+                          <a14:useLocalDpi xmlns:a14="http://schemas.microsoft.com/office/drawing/2010/main" val="0"/>
+                        </a:ext>
+                      </a:extLst>
+                    </a:blip>
+                    <a:stretch>
+                      <a:fillRect/>
+                    </a:stretch>
+                  </pic:blipFill>
+                  <pic:spPr>
+                    <a:xfrm>
+                      <a:off x="0" y="0"/>
+                      <a:ext cx="5859780" cy="3475990"/>
+                    </a:xfrm>
+                    <a:prstGeom prst="rect">
+                      <a:avLst/>
+                    </a:prstGeom>
+                  </pic:spPr>
+                </pic:pic>
+              </a:graphicData>
+            </a:graphic>
+            <wp14:sizeRelH relativeFrom="margin">
+              <wp14:pctWidth>0</wp14:pctWidth>
+            </wp14:sizeRelH>
+            <wp14:sizeRelV relativeFrom="margin">
+              <wp14:pctHeight>0</wp14:pctHeight>
+            </wp14:sizeRelV>
+          </wp:anchor>
+        </w:drawing>
+      </w:r>
+      <w:r>
+        <w:rPr>
+          <w:rFonts w:ascii="Times New Roman" w:hAnsi="Times New Roman" w:cs="Times New Roman"/>
+          <w:sz w:val="24"/>
+          <w:szCs w:val="24"/>
+        </w:rPr>
+        <w:t xml:space="preserve">View Other Blogs </w:t>
+      </w:r>
+    </w:p>
+    <w:p>
+      <w:pPr>
+        <w:spacing w:after="0" w:line="240" w:lineRule="auto"/>
+        <w:contextualSpacing/>
+        <w:rPr>
+          <w:rFonts w:ascii="Times New Roman" w:hAnsi="Times New Roman" w:cs="Times New Roman"/>
+          <w:sz w:val="24"/>
+          <w:szCs w:val="24"/>
+        </w:rPr>
+      </w:pPr>
+    </w:p>
+    <w:p>
+      <w:pPr>
+        <w:spacing w:after="0" w:line="240" w:lineRule="auto"/>
+        <w:contextualSpacing/>
+        <w:rPr>
+          <w:rFonts w:ascii="Times New Roman" w:hAnsi="Times New Roman" w:cs="Times New Roman"/>
+          <w:sz w:val="24"/>
+          <w:szCs w:val="24"/>
+        </w:rPr>
+      </w:pPr>
+      <w:proofErr w:type="spellStart"/>
+      <w:r>
+        <w:rPr>
+          <w:rFonts w:ascii="Times New Roman" w:hAnsi="Times New Roman" w:cs="Times New Roman"/>
+          <w:sz w:val="24"/>
+          <w:szCs w:val="24"/>
+        </w:rPr>
+        <w:t>Profile.php</w:t>
+      </w:r>
+      <w:proofErr w:type="spellEnd"/>
+    </w:p>
+    <w:p>
+      <w:pPr>
+        <w:spacing w:after="0" w:line="240" w:lineRule="auto"/>
+        <w:contextualSpacing/>
+        <w:rPr>
+          <w:rFonts w:ascii="Times New Roman" w:hAnsi="Times New Roman" w:cs="Times New Roman"/>
+          <w:sz w:val="24"/>
+          <w:szCs w:val="24"/>
+        </w:rPr>
+      </w:pPr>
+      <w:bookmarkStart w:id="3" w:name="_GoBack"/>
       <w:bookmarkEnd w:id="3"/>
     </w:p>
-    <w:p/>
+    <w:p>
+      <w:pPr>
+        <w:spacing w:after="0" w:line="240" w:lineRule="auto"/>
+        <w:contextualSpacing/>
+        <w:rPr>
+          <w:rFonts w:ascii="Times New Roman" w:hAnsi="Times New Roman" w:cs="Times New Roman"/>
+          <w:sz w:val="24"/>
+          <w:szCs w:val="24"/>
+        </w:rPr>
+      </w:pPr>
+    </w:p>
+    <w:p>
+      <w:pPr>
+        <w:spacing w:after="0" w:line="240" w:lineRule="auto"/>
+        <w:contextualSpacing/>
+        <w:rPr>
+          <w:rFonts w:ascii="Times New Roman" w:hAnsi="Times New Roman" w:cs="Times New Roman"/>
+          <w:sz w:val="24"/>
+          <w:szCs w:val="24"/>
+        </w:rPr>
+      </w:pPr>
+      <w:proofErr w:type="spellStart"/>
+      <w:r>
+        <w:rPr>
+          <w:rFonts w:ascii="Times New Roman" w:hAnsi="Times New Roman" w:cs="Times New Roman"/>
+          <w:sz w:val="24"/>
+          <w:szCs w:val="24"/>
+        </w:rPr>
+        <w:t>Contactus.php</w:t>
+      </w:r>
+      <w:proofErr w:type="spellEnd"/>
+    </w:p>
+    <w:p>
+      <w:pPr>
+        <w:spacing w:after="0" w:line="240" w:lineRule="auto"/>
+        <w:contextualSpacing/>
+      </w:pPr>
+    </w:p>
+    <w:p>
+      <w:pPr>
+        <w:spacing w:after="0" w:line="240" w:lineRule="auto"/>
+        <w:contextualSpacing/>
+      </w:pPr>
+    </w:p>
     <w:p>
       <w:pPr>
         <w:pStyle w:val="Heading1"/>
@@ -1838,7 +2385,7 @@
           <w:u w:val="single"/>
         </w:rPr>
       </w:pPr>
-      <w:bookmarkStart w:id="4" w:name="_Toc374372375"/>
+      <w:bookmarkStart w:id="4" w:name="_Toc374810127"/>
       <w:r>
         <w:rPr>
           <w:color w:val="auto"/>
@@ -1862,6 +2409,7 @@
           <w:ilvl w:val="0"/>
           <w:numId w:val="2"/>
         </w:numPr>
+        <w:spacing w:after="0" w:line="240" w:lineRule="auto"/>
         <w:rPr>
           <w:rFonts w:ascii="Times New Roman" w:hAnsi="Times New Roman" w:cs="Times New Roman"/>
           <w:sz w:val="24"/>
@@ -1892,6 +2440,7 @@
           <w:ilvl w:val="0"/>
           <w:numId w:val="2"/>
         </w:numPr>
+        <w:spacing w:after="0" w:line="240" w:lineRule="auto"/>
         <w:rPr>
           <w:rFonts w:ascii="Times New Roman" w:hAnsi="Times New Roman" w:cs="Times New Roman"/>
           <w:sz w:val="24"/>
@@ -1924,6 +2473,7 @@
           <w:ilvl w:val="0"/>
           <w:numId w:val="2"/>
         </w:numPr>
+        <w:spacing w:after="0" w:line="240" w:lineRule="auto"/>
         <w:rPr>
           <w:rFonts w:ascii="Times New Roman" w:hAnsi="Times New Roman" w:cs="Times New Roman"/>
           <w:sz w:val="24"/>
@@ -1956,6 +2506,7 @@
           <w:ilvl w:val="0"/>
           <w:numId w:val="2"/>
         </w:numPr>
+        <w:spacing w:after="0" w:line="240" w:lineRule="auto"/>
         <w:rPr>
           <w:rFonts w:ascii="Times New Roman" w:hAnsi="Times New Roman" w:cs="Times New Roman"/>
           <w:sz w:val="24"/>
@@ -1978,6 +2529,7 @@
           <w:ilvl w:val="0"/>
           <w:numId w:val="2"/>
         </w:numPr>
+        <w:spacing w:after="0" w:line="240" w:lineRule="auto"/>
         <w:rPr>
           <w:rFonts w:ascii="Times New Roman" w:hAnsi="Times New Roman" w:cs="Times New Roman"/>
           <w:sz w:val="24"/>
@@ -2053,7 +2605,7 @@
     </w:p>
     <w:p/>
     <w:sectPr>
-      <w:footerReference w:type="default" r:id="rId15"/>
+      <w:footerReference w:type="default" r:id="rId20"/>
       <w:pgSz w:w="12240" w:h="15840"/>
       <w:pgMar w:top="1440" w:right="1440" w:bottom="1440" w:left="1440" w:header="708" w:footer="708" w:gutter="0"/>
       <w:pgNumType w:start="1"/>
@@ -2135,7 +2687,7 @@
           <w:rPr>
             <w:noProof/>
           </w:rPr>
-          <w:t>7</w:t>
+          <w:t>8</w:t>
         </w:r>
         <w:r>
           <w:rPr>
@@ -3317,7 +3869,7 @@
 </file>
 
 <file path=customXml/itemProps1.xml><?xml version="1.0" encoding="utf-8"?>
-<ds:datastoreItem xmlns:ds="http://schemas.openxmlformats.org/officeDocument/2006/customXml" ds:itemID="{4374A96C-FD53-48D7-BB28-C20D3081463D}">
+<ds:datastoreItem xmlns:ds="http://schemas.openxmlformats.org/officeDocument/2006/customXml" ds:itemID="{599938C4-FBF2-48D9-99A1-C3EE926851F1}">
   <ds:schemaRefs>
     <ds:schemaRef ds:uri="http://schemas.openxmlformats.org/officeDocument/2006/bibliography"/>
   </ds:schemaRefs>

</xml_diff>

<commit_message>
Finished up some last minute tweaks
Finished the external documentation
Finished doing some validation on contact form
Finished doing some css for profile and contact form
</commit_message>
<xml_diff>
--- a/Blog/Documentation/ExternalDocumentationGroup8Blog.docx
+++ b/Blog/Documentation/ExternalDocumentationGroup8Blog.docx
@@ -2328,46 +2328,144 @@
           <w:szCs w:val="24"/>
         </w:rPr>
       </w:pPr>
+      <w:r>
+        <w:rPr>
+          <w:rFonts w:ascii="Times New Roman" w:hAnsi="Times New Roman" w:cs="Times New Roman"/>
+          <w:noProof/>
+          <w:sz w:val="24"/>
+          <w:szCs w:val="24"/>
+          <w:lang w:val="en-US"/>
+        </w:rPr>
+        <w:drawing>
+          <wp:inline distT="0" distB="0" distL="0" distR="0">
+            <wp:extent cx="5943600" cy="3668395"/>
+            <wp:effectExtent l="0" t="0" r="0" b="8255"/>
+            <wp:docPr id="8" name="Picture 8"/>
+            <wp:cNvGraphicFramePr>
+              <a:graphicFrameLocks xmlns:a="http://schemas.openxmlformats.org/drawingml/2006/main" noChangeAspect="1"/>
+            </wp:cNvGraphicFramePr>
+            <a:graphic xmlns:a="http://schemas.openxmlformats.org/drawingml/2006/main">
+              <a:graphicData uri="http://schemas.openxmlformats.org/drawingml/2006/picture">
+                <pic:pic xmlns:pic="http://schemas.openxmlformats.org/drawingml/2006/picture">
+                  <pic:nvPicPr>
+                    <pic:cNvPr id="8" name="profileScreenCap.png"/>
+                    <pic:cNvPicPr/>
+                  </pic:nvPicPr>
+                  <pic:blipFill>
+                    <a:blip r:embed="rId20">
+                      <a:extLst>
+                        <a:ext uri="{28A0092B-C50C-407E-A947-70E740481C1C}">
+                          <a14:useLocalDpi xmlns:a14="http://schemas.microsoft.com/office/drawing/2010/main" val="0"/>
+                        </a:ext>
+                      </a:extLst>
+                    </a:blip>
+                    <a:stretch>
+                      <a:fillRect/>
+                    </a:stretch>
+                  </pic:blipFill>
+                  <pic:spPr>
+                    <a:xfrm>
+                      <a:off x="0" y="0"/>
+                      <a:ext cx="5943600" cy="3668395"/>
+                    </a:xfrm>
+                    <a:prstGeom prst="rect">
+                      <a:avLst/>
+                    </a:prstGeom>
+                  </pic:spPr>
+                </pic:pic>
+              </a:graphicData>
+            </a:graphic>
+          </wp:inline>
+        </w:drawing>
+      </w:r>
+    </w:p>
+    <w:p>
+      <w:pPr>
+        <w:spacing w:after="0" w:line="240" w:lineRule="auto"/>
+        <w:contextualSpacing/>
+        <w:rPr>
+          <w:rFonts w:ascii="Times New Roman" w:hAnsi="Times New Roman" w:cs="Times New Roman"/>
+          <w:sz w:val="24"/>
+          <w:szCs w:val="24"/>
+        </w:rPr>
+      </w:pPr>
+    </w:p>
+    <w:p>
+      <w:pPr>
+        <w:spacing w:after="0" w:line="240" w:lineRule="auto"/>
+        <w:contextualSpacing/>
+        <w:rPr>
+          <w:rFonts w:ascii="Times New Roman" w:hAnsi="Times New Roman" w:cs="Times New Roman"/>
+          <w:sz w:val="24"/>
+          <w:szCs w:val="24"/>
+        </w:rPr>
+      </w:pPr>
+      <w:proofErr w:type="spellStart"/>
+      <w:r>
+        <w:rPr>
+          <w:rFonts w:ascii="Times New Roman" w:hAnsi="Times New Roman" w:cs="Times New Roman"/>
+          <w:sz w:val="24"/>
+          <w:szCs w:val="24"/>
+        </w:rPr>
+        <w:t>Contactus.php</w:t>
+      </w:r>
+      <w:proofErr w:type="spellEnd"/>
+    </w:p>
+    <w:p>
+      <w:pPr>
+        <w:spacing w:after="0" w:line="240" w:lineRule="auto"/>
+        <w:contextualSpacing/>
+      </w:pPr>
       <w:bookmarkStart w:id="3" w:name="_GoBack"/>
+      <w:r>
+        <w:rPr>
+          <w:noProof/>
+          <w:lang w:val="en-US"/>
+        </w:rPr>
+        <w:lastRenderedPageBreak/>
+        <w:drawing>
+          <wp:inline distT="0" distB="0" distL="0" distR="0">
+            <wp:extent cx="5943600" cy="2687320"/>
+            <wp:effectExtent l="0" t="0" r="0" b="0"/>
+            <wp:docPr id="9" name="Picture 9"/>
+            <wp:cNvGraphicFramePr>
+              <a:graphicFrameLocks xmlns:a="http://schemas.openxmlformats.org/drawingml/2006/main" noChangeAspect="1"/>
+            </wp:cNvGraphicFramePr>
+            <a:graphic xmlns:a="http://schemas.openxmlformats.org/drawingml/2006/main">
+              <a:graphicData uri="http://schemas.openxmlformats.org/drawingml/2006/picture">
+                <pic:pic xmlns:pic="http://schemas.openxmlformats.org/drawingml/2006/picture">
+                  <pic:nvPicPr>
+                    <pic:cNvPr id="9" name="contactUsScreenCapture.png"/>
+                    <pic:cNvPicPr/>
+                  </pic:nvPicPr>
+                  <pic:blipFill>
+                    <a:blip r:embed="rId21">
+                      <a:extLst>
+                        <a:ext uri="{28A0092B-C50C-407E-A947-70E740481C1C}">
+                          <a14:useLocalDpi xmlns:a14="http://schemas.microsoft.com/office/drawing/2010/main" val="0"/>
+                        </a:ext>
+                      </a:extLst>
+                    </a:blip>
+                    <a:stretch>
+                      <a:fillRect/>
+                    </a:stretch>
+                  </pic:blipFill>
+                  <pic:spPr>
+                    <a:xfrm>
+                      <a:off x="0" y="0"/>
+                      <a:ext cx="5943600" cy="2687320"/>
+                    </a:xfrm>
+                    <a:prstGeom prst="rect">
+                      <a:avLst/>
+                    </a:prstGeom>
+                  </pic:spPr>
+                </pic:pic>
+              </a:graphicData>
+            </a:graphic>
+          </wp:inline>
+        </w:drawing>
+      </w:r>
       <w:bookmarkEnd w:id="3"/>
-    </w:p>
-    <w:p>
-      <w:pPr>
-        <w:spacing w:after="0" w:line="240" w:lineRule="auto"/>
-        <w:contextualSpacing/>
-        <w:rPr>
-          <w:rFonts w:ascii="Times New Roman" w:hAnsi="Times New Roman" w:cs="Times New Roman"/>
-          <w:sz w:val="24"/>
-          <w:szCs w:val="24"/>
-        </w:rPr>
-      </w:pPr>
-    </w:p>
-    <w:p>
-      <w:pPr>
-        <w:spacing w:after="0" w:line="240" w:lineRule="auto"/>
-        <w:contextualSpacing/>
-        <w:rPr>
-          <w:rFonts w:ascii="Times New Roman" w:hAnsi="Times New Roman" w:cs="Times New Roman"/>
-          <w:sz w:val="24"/>
-          <w:szCs w:val="24"/>
-        </w:rPr>
-      </w:pPr>
-      <w:proofErr w:type="spellStart"/>
-      <w:r>
-        <w:rPr>
-          <w:rFonts w:ascii="Times New Roman" w:hAnsi="Times New Roman" w:cs="Times New Roman"/>
-          <w:sz w:val="24"/>
-          <w:szCs w:val="24"/>
-        </w:rPr>
-        <w:t>Contactus.php</w:t>
-      </w:r>
-      <w:proofErr w:type="spellEnd"/>
-    </w:p>
-    <w:p>
-      <w:pPr>
-        <w:spacing w:after="0" w:line="240" w:lineRule="auto"/>
-        <w:contextualSpacing/>
-      </w:pPr>
     </w:p>
     <w:p>
       <w:pPr>
@@ -2605,7 +2703,7 @@
     </w:p>
     <w:p/>
     <w:sectPr>
-      <w:footerReference w:type="default" r:id="rId20"/>
+      <w:footerReference w:type="default" r:id="rId22"/>
       <w:pgSz w:w="12240" w:h="15840"/>
       <w:pgMar w:top="1440" w:right="1440" w:bottom="1440" w:left="1440" w:header="708" w:footer="708" w:gutter="0"/>
       <w:pgNumType w:start="1"/>
@@ -2687,7 +2785,7 @@
           <w:rPr>
             <w:noProof/>
           </w:rPr>
-          <w:t>8</w:t>
+          <w:t>9</w:t>
         </w:r>
         <w:r>
           <w:rPr>
@@ -3869,7 +3967,7 @@
 </file>
 
 <file path=customXml/itemProps1.xml><?xml version="1.0" encoding="utf-8"?>
-<ds:datastoreItem xmlns:ds="http://schemas.openxmlformats.org/officeDocument/2006/customXml" ds:itemID="{599938C4-FBF2-48D9-99A1-C3EE926851F1}">
+<ds:datastoreItem xmlns:ds="http://schemas.openxmlformats.org/officeDocument/2006/customXml" ds:itemID="{1D2B63F0-1C86-4746-8079-1FAB9E2C8188}">
   <ds:schemaRefs>
     <ds:schemaRef ds:uri="http://schemas.openxmlformats.org/officeDocument/2006/bibliography"/>
   </ds:schemaRefs>

</xml_diff>

<commit_message>
quick fixes in documentation
</commit_message>
<xml_diff>
--- a/Blog/Documentation/ExternalDocumentationGroup8Blog.docx
+++ b/Blog/Documentation/ExternalDocumentationGroup8Blog.docx
@@ -143,7 +143,7 @@
           <w:noProof/>
           <w:sz w:val="28"/>
           <w:szCs w:val="28"/>
-          <w:lang w:val="en-US"/>
+          <w:lang w:eastAsia="en-CA"/>
         </w:rPr>
         <w:drawing>
           <wp:inline distT="0" distB="0" distL="0" distR="0" wp14:anchorId="26727CE6" wp14:editId="112E3E27">
@@ -564,8 +564,18 @@
           <w:sz w:val="24"/>
           <w:szCs w:val="24"/>
         </w:rPr>
-        <w:t xml:space="preserve"> Cohan, Kevin Kan</w:t>
-      </w:r>
+        <w:t xml:space="preserve"> Cohan, Kevin </w:t>
+      </w:r>
+      <w:proofErr w:type="spellStart"/>
+      <w:r>
+        <w:rPr>
+          <w:rFonts w:ascii="Times New Roman" w:hAnsi="Times New Roman" w:cs="Times New Roman"/>
+          <w:sz w:val="24"/>
+          <w:szCs w:val="24"/>
+        </w:rPr>
+        <w:t>Kan</w:t>
+      </w:r>
+      <w:proofErr w:type="spellEnd"/>
     </w:p>
     <w:p>
       <w:pPr>
@@ -1157,19 +1167,172 @@
           <w:sz w:val="24"/>
           <w:szCs w:val="24"/>
         </w:rPr>
-        <w:t xml:space="preserve"> At the login page, you can register as well. Once logged in the user can manage their profile, blogs (create, update, open/close or hide them). Opening or closing a blog either allows or disallows registered users from posting comments linked to the blog respectively.  </w:t>
-      </w:r>
-    </w:p>
-    <w:p>
-      <w:pPr>
-        <w:spacing w:after="0" w:line="240" w:lineRule="auto"/>
-        <w:contextualSpacing/>
-        <w:rPr>
-          <w:rFonts w:ascii="Times New Roman" w:hAnsi="Times New Roman" w:cs="Times New Roman"/>
-          <w:sz w:val="24"/>
-          <w:szCs w:val="24"/>
-        </w:rPr>
-      </w:pPr>
+        <w:t xml:space="preserve"> At the login page, you can register as well. Once logged in the user can manage their profile, blogs (create, update, open/close or hide them). Opening or closing a blog either allows or disallows registered users from posting comments li</w:t>
+      </w:r>
+      <w:r>
+        <w:rPr>
+          <w:rFonts w:ascii="Times New Roman" w:hAnsi="Times New Roman" w:cs="Times New Roman"/>
+          <w:sz w:val="24"/>
+          <w:szCs w:val="24"/>
+        </w:rPr>
+        <w:t xml:space="preserve">nked to the blog respectively. </w:t>
+      </w:r>
+    </w:p>
+    <w:p>
+      <w:pPr>
+        <w:spacing w:after="0" w:line="240" w:lineRule="auto"/>
+        <w:contextualSpacing/>
+        <w:rPr>
+          <w:rFonts w:ascii="Times New Roman" w:hAnsi="Times New Roman" w:cs="Times New Roman"/>
+          <w:sz w:val="24"/>
+          <w:szCs w:val="24"/>
+        </w:rPr>
+      </w:pPr>
+    </w:p>
+    <w:p>
+      <w:pPr>
+        <w:spacing w:after="0" w:line="240" w:lineRule="auto"/>
+        <w:contextualSpacing/>
+      </w:pPr>
+      <w:r>
+        <w:rPr>
+          <w:rFonts w:ascii="Times New Roman" w:hAnsi="Times New Roman" w:cs="Times New Roman"/>
+          <w:b/>
+          <w:sz w:val="24"/>
+          <w:szCs w:val="24"/>
+          <w:u w:val="single"/>
+        </w:rPr>
+        <w:t>SITE URL</w:t>
+      </w:r>
+      <w:r>
+        <w:rPr>
+          <w:rFonts w:ascii="Times New Roman" w:hAnsi="Times New Roman" w:cs="Times New Roman"/>
+          <w:sz w:val="24"/>
+          <w:szCs w:val="24"/>
+        </w:rPr>
+        <w:t xml:space="preserve">: </w:t>
+      </w:r>
+      <w:hyperlink r:id="rId10" w:history="1">
+        <w:r>
+          <w:rPr>
+            <w:rStyle w:val="Hyperlink"/>
+          </w:rPr>
+          <w:t>http://webdesign4.georgianc.on.ca/~200240236/blog/login.php</w:t>
+        </w:r>
+      </w:hyperlink>
+    </w:p>
+    <w:p>
+      <w:pPr>
+        <w:spacing w:after="0" w:line="240" w:lineRule="auto"/>
+        <w:contextualSpacing/>
+      </w:pPr>
+      <w:r>
+        <w:rPr>
+          <w:b/>
+          <w:u w:val="single"/>
+        </w:rPr>
+        <w:t>BACKUP URL:</w:t>
+      </w:r>
+      <w:r>
+        <w:t xml:space="preserve"> </w:t>
+      </w:r>
+      <w:r>
+        <w:t>http://webdesign4.georgianc.on.ca/~200213257/Blog/</w:t>
+      </w:r>
+    </w:p>
+    <w:p>
+      <w:pPr>
+        <w:spacing w:after="0" w:line="240" w:lineRule="auto"/>
+        <w:contextualSpacing/>
+      </w:pPr>
+      <w:r>
+        <w:rPr>
+          <w:b/>
+          <w:u w:val="single"/>
+        </w:rPr>
+        <w:t>Version Control:</w:t>
+      </w:r>
+      <w:r>
+        <w:t xml:space="preserve"> </w:t>
+      </w:r>
+      <w:proofErr w:type="spellStart"/>
+      <w:r>
+        <w:t>Github</w:t>
+      </w:r>
+      <w:proofErr w:type="spellEnd"/>
+      <w:r>
+        <w:t xml:space="preserve"> and </w:t>
+      </w:r>
+      <w:proofErr w:type="spellStart"/>
+      <w:r>
+        <w:t>DropBox</w:t>
+      </w:r>
+      <w:proofErr w:type="spellEnd"/>
+      <w:r>
+        <w:t xml:space="preserve"> (Most of the team collaboratio</w:t>
+      </w:r>
+      <w:r>
+        <w:t>n was done through D</w:t>
+      </w:r>
+      <w:r>
+        <w:t>ropbox and 1 person up</w:t>
+      </w:r>
+      <w:r>
+        <w:t xml:space="preserve">loaded the up to data files to </w:t>
+      </w:r>
+      <w:proofErr w:type="spellStart"/>
+      <w:r>
+        <w:t>G</w:t>
+      </w:r>
+      <w:r>
+        <w:t>ithub</w:t>
+      </w:r>
+      <w:proofErr w:type="spellEnd"/>
+      <w:r>
+        <w:t>)</w:t>
+      </w:r>
+    </w:p>
+    <w:p>
+      <w:pPr>
+        <w:spacing w:after="0" w:line="240" w:lineRule="auto"/>
+        <w:contextualSpacing/>
+        <w:rPr>
+          <w:rFonts w:ascii="Times New Roman" w:hAnsi="Times New Roman" w:cs="Times New Roman"/>
+          <w:sz w:val="24"/>
+          <w:szCs w:val="24"/>
+        </w:rPr>
+      </w:pPr>
+      <w:r>
+        <w:rPr>
+          <w:b/>
+          <w:u w:val="single"/>
+        </w:rPr>
+        <w:t>GITHUB URL:</w:t>
+      </w:r>
+      <w:r>
+        <w:t xml:space="preserve">  </w:t>
+      </w:r>
+      <w:hyperlink r:id="rId11" w:history="1">
+        <w:r>
+          <w:rPr>
+            <w:rStyle w:val="Hyperlink"/>
+          </w:rPr>
+          <w:t>https://github.com/WebProgrammingCOMP2068GroupProject/blogassignment/</w:t>
+        </w:r>
+      </w:hyperlink>
+    </w:p>
+    <w:p>
+      <w:pPr>
+        <w:spacing w:after="0" w:line="240" w:lineRule="auto"/>
+        <w:contextualSpacing/>
+        <w:rPr>
+          <w:rFonts w:ascii="Times New Roman" w:hAnsi="Times New Roman" w:cs="Times New Roman"/>
+          <w:sz w:val="24"/>
+          <w:szCs w:val="24"/>
+        </w:rPr>
+      </w:pPr>
+      <w:bookmarkStart w:id="1" w:name="_GoBack"/>
+      <w:bookmarkEnd w:id="1"/>
     </w:p>
     <w:p>
       <w:pPr>
@@ -1193,7 +1356,7 @@
           <w:u w:val="single"/>
         </w:rPr>
       </w:pPr>
-      <w:bookmarkStart w:id="1" w:name="_Toc374810125"/>
+      <w:bookmarkStart w:id="2" w:name="_Toc374810125"/>
       <w:r>
         <w:rPr>
           <w:color w:val="auto"/>
@@ -1201,7 +1364,7 @@
         </w:rPr>
         <w:t>Wire Frame:</w:t>
       </w:r>
-      <w:bookmarkEnd w:id="1"/>
+      <w:bookmarkEnd w:id="2"/>
     </w:p>
     <w:p>
       <w:pPr>
@@ -1241,7 +1404,7 @@
       <w:r>
         <w:rPr>
           <w:noProof/>
-          <w:lang w:val="en-US"/>
+          <w:lang w:eastAsia="en-CA"/>
         </w:rPr>
         <w:drawing>
           <wp:inline distT="0" distB="0" distL="0" distR="0" wp14:anchorId="3E64D441" wp14:editId="3D2FA62B">
@@ -1259,7 +1422,7 @@
                     <pic:cNvPicPr/>
                   </pic:nvPicPr>
                   <pic:blipFill>
-                    <a:blip r:embed="rId10">
+                    <a:blip r:embed="rId12">
                       <a:extLst>
                         <a:ext uri="{28A0092B-C50C-407E-A947-70E740481C1C}">
                           <a14:useLocalDpi xmlns:a14="http://schemas.microsoft.com/office/drawing/2010/main" val="0"/>
@@ -1328,7 +1491,6 @@
           <w:sz w:val="24"/>
           <w:szCs w:val="24"/>
         </w:rPr>
-        <w:lastRenderedPageBreak/>
         <w:t>Index.php</w:t>
       </w:r>
       <w:proofErr w:type="spellEnd"/>
@@ -1350,7 +1512,7 @@
       <w:r>
         <w:rPr>
           <w:noProof/>
-          <w:lang w:val="en-US"/>
+          <w:lang w:eastAsia="en-CA"/>
         </w:rPr>
         <w:drawing>
           <wp:inline distT="0" distB="0" distL="0" distR="0" wp14:anchorId="79B15AA4" wp14:editId="23EF382F">
@@ -1368,7 +1530,7 @@
                     <pic:cNvPicPr/>
                   </pic:nvPicPr>
                   <pic:blipFill>
-                    <a:blip r:embed="rId11">
+                    <a:blip r:embed="rId13">
                       <a:extLst>
                         <a:ext uri="{28A0092B-C50C-407E-A947-70E740481C1C}">
                           <a14:useLocalDpi xmlns:a14="http://schemas.microsoft.com/office/drawing/2010/main" val="0"/>
@@ -1420,6 +1582,7 @@
           <w:sz w:val="24"/>
           <w:szCs w:val="24"/>
         </w:rPr>
+        <w:lastRenderedPageBreak/>
         <w:tab/>
       </w:r>
     </w:p>
@@ -1453,7 +1616,6 @@
           <w:sz w:val="24"/>
           <w:szCs w:val="24"/>
         </w:rPr>
-        <w:lastRenderedPageBreak/>
         <w:t>Index.php</w:t>
       </w:r>
       <w:proofErr w:type="spellEnd"/>
@@ -1468,7 +1630,7 @@
       <w:r>
         <w:rPr>
           <w:noProof/>
-          <w:lang w:val="en-US"/>
+          <w:lang w:eastAsia="en-CA"/>
         </w:rPr>
         <w:drawing>
           <wp:inline distT="0" distB="0" distL="0" distR="0" wp14:anchorId="178032FD" wp14:editId="2C30E43C">
@@ -1486,7 +1648,7 @@
                     <pic:cNvPicPr/>
                   </pic:nvPicPr>
                   <pic:blipFill>
-                    <a:blip r:embed="rId12">
+                    <a:blip r:embed="rId14">
                       <a:extLst>
                         <a:ext uri="{28A0092B-C50C-407E-A947-70E740481C1C}">
                           <a14:useLocalDpi xmlns:a14="http://schemas.microsoft.com/office/drawing/2010/main" val="0"/>
@@ -1539,6 +1701,7 @@
           <w:sz w:val="24"/>
           <w:szCs w:val="24"/>
         </w:rPr>
+        <w:lastRenderedPageBreak/>
         <w:tab/>
       </w:r>
     </w:p>
@@ -1572,14 +1735,13 @@
           <w:sz w:val="24"/>
           <w:szCs w:val="24"/>
         </w:rPr>
-        <w:lastRenderedPageBreak/>
         <w:t>manageBlog.php</w:t>
       </w:r>
       <w:proofErr w:type="spellEnd"/>
       <w:r>
         <w:rPr>
           <w:noProof/>
-          <w:lang w:val="en-US"/>
+          <w:lang w:eastAsia="en-CA"/>
         </w:rPr>
         <w:drawing>
           <wp:inline distT="0" distB="0" distL="0" distR="0" wp14:anchorId="437BA248" wp14:editId="790D7021">
@@ -1597,7 +1759,7 @@
                     <pic:cNvPicPr/>
                   </pic:nvPicPr>
                   <pic:blipFill>
-                    <a:blip r:embed="rId13">
+                    <a:blip r:embed="rId15">
                       <a:extLst>
                         <a:ext uri="{28A0092B-C50C-407E-A947-70E740481C1C}">
                           <a14:useLocalDpi xmlns:a14="http://schemas.microsoft.com/office/drawing/2010/main" val="0"/>
@@ -1641,6 +1803,7 @@
           <w:sz w:val="24"/>
           <w:szCs w:val="24"/>
         </w:rPr>
+        <w:lastRenderedPageBreak/>
         <w:tab/>
       </w:r>
     </w:p>
@@ -1674,17 +1837,17 @@
           <w:sz w:val="24"/>
           <w:szCs w:val="24"/>
         </w:rPr>
+        <w:t>profile.php</w:t>
+      </w:r>
+      <w:proofErr w:type="spellEnd"/>
+    </w:p>
+    <w:p>
+      <w:r>
+        <w:rPr>
+          <w:noProof/>
+          <w:lang w:eastAsia="en-CA"/>
+        </w:rPr>
         <w:lastRenderedPageBreak/>
-        <w:t>profile.php</w:t>
-      </w:r>
-      <w:proofErr w:type="spellEnd"/>
-    </w:p>
-    <w:p>
-      <w:r>
-        <w:rPr>
-          <w:noProof/>
-          <w:lang w:val="en-US"/>
-        </w:rPr>
         <w:drawing>
           <wp:inline distT="0" distB="0" distL="0" distR="0">
             <wp:extent cx="5943600" cy="7254875"/>
@@ -1701,7 +1864,7 @@
                     <pic:cNvPicPr/>
                   </pic:nvPicPr>
                   <pic:blipFill>
-                    <a:blip r:embed="rId14">
+                    <a:blip r:embed="rId16">
                       <a:extLst>
                         <a:ext uri="{28A0092B-C50C-407E-A947-70E740481C1C}">
                           <a14:useLocalDpi xmlns:a14="http://schemas.microsoft.com/office/drawing/2010/main" val="0"/>
@@ -1752,27 +1915,27 @@
           <w:sz w:val="24"/>
           <w:szCs w:val="24"/>
         </w:rPr>
+        <w:t>Contactus.php</w:t>
+      </w:r>
+      <w:proofErr w:type="spellEnd"/>
+    </w:p>
+    <w:p>
+      <w:pPr>
+        <w:rPr>
+          <w:rFonts w:ascii="Times New Roman" w:hAnsi="Times New Roman" w:cs="Times New Roman"/>
+          <w:sz w:val="24"/>
+          <w:szCs w:val="24"/>
+        </w:rPr>
+      </w:pPr>
+      <w:r>
+        <w:rPr>
+          <w:rFonts w:ascii="Times New Roman" w:hAnsi="Times New Roman" w:cs="Times New Roman"/>
+          <w:noProof/>
+          <w:sz w:val="24"/>
+          <w:szCs w:val="24"/>
+          <w:lang w:eastAsia="en-CA"/>
+        </w:rPr>
         <w:lastRenderedPageBreak/>
-        <w:t>Contactus.php</w:t>
-      </w:r>
-      <w:proofErr w:type="spellEnd"/>
-    </w:p>
-    <w:p>
-      <w:pPr>
-        <w:rPr>
-          <w:rFonts w:ascii="Times New Roman" w:hAnsi="Times New Roman" w:cs="Times New Roman"/>
-          <w:sz w:val="24"/>
-          <w:szCs w:val="24"/>
-        </w:rPr>
-      </w:pPr>
-      <w:r>
-        <w:rPr>
-          <w:rFonts w:ascii="Times New Roman" w:hAnsi="Times New Roman" w:cs="Times New Roman"/>
-          <w:noProof/>
-          <w:sz w:val="24"/>
-          <w:szCs w:val="24"/>
-          <w:lang w:val="en-US"/>
-        </w:rPr>
         <w:drawing>
           <wp:inline distT="0" distB="0" distL="0" distR="0" wp14:anchorId="49BBD30C" wp14:editId="459C446F">
             <wp:extent cx="3810000" cy="4587240"/>
@@ -1789,7 +1952,7 @@
                     <pic:cNvPicPr/>
                   </pic:nvPicPr>
                   <pic:blipFill rotWithShape="1">
-                    <a:blip r:embed="rId15">
+                    <a:blip r:embed="rId17">
                       <a:extLst>
                         <a:ext uri="{28A0092B-C50C-407E-A947-70E740481C1C}">
                           <a14:useLocalDpi xmlns:a14="http://schemas.microsoft.com/office/drawing/2010/main" val="0"/>
@@ -1833,7 +1996,7 @@
           <w:u w:val="single"/>
         </w:rPr>
       </w:pPr>
-      <w:bookmarkStart w:id="2" w:name="_Toc374810126"/>
+      <w:bookmarkStart w:id="3" w:name="_Toc374810126"/>
       <w:r>
         <w:rPr>
           <w:color w:val="auto"/>
@@ -1848,7 +2011,7 @@
         </w:rPr>
         <w:t>:</w:t>
       </w:r>
-      <w:bookmarkEnd w:id="2"/>
+      <w:bookmarkEnd w:id="3"/>
     </w:p>
     <w:p>
       <w:pPr>
@@ -1866,7 +2029,7 @@
           <w:noProof/>
           <w:sz w:val="24"/>
           <w:szCs w:val="24"/>
-          <w:lang w:val="en-US"/>
+          <w:lang w:eastAsia="en-CA"/>
         </w:rPr>
         <w:drawing>
           <wp:anchor distT="0" distB="0" distL="114300" distR="114300" simplePos="0" relativeHeight="251658240" behindDoc="0" locked="0" layoutInCell="1" allowOverlap="1" wp14:anchorId="0E1FAD15" wp14:editId="703FBA58">
@@ -1892,7 +2055,7 @@
                     <pic:cNvPicPr/>
                   </pic:nvPicPr>
                   <pic:blipFill rotWithShape="1">
-                    <a:blip r:embed="rId16" cstate="print">
+                    <a:blip r:embed="rId18" cstate="print">
                       <a:extLst>
                         <a:ext uri="{28A0092B-C50C-407E-A947-70E740481C1C}">
                           <a14:useLocalDpi xmlns:a14="http://schemas.microsoft.com/office/drawing/2010/main" val="0"/>
@@ -1953,7 +2116,7 @@
           <w:noProof/>
           <w:sz w:val="24"/>
           <w:szCs w:val="24"/>
-          <w:lang w:val="en-US"/>
+          <w:lang w:eastAsia="en-CA"/>
         </w:rPr>
         <w:lastRenderedPageBreak/>
         <w:drawing>
@@ -1980,7 +2143,7 @@
                     <pic:cNvPicPr/>
                   </pic:nvPicPr>
                   <pic:blipFill>
-                    <a:blip r:embed="rId17">
+                    <a:blip r:embed="rId19">
                       <a:extLst>
                         <a:ext uri="{28A0092B-C50C-407E-A947-70E740481C1C}">
                           <a14:useLocalDpi xmlns:a14="http://schemas.microsoft.com/office/drawing/2010/main" val="0"/>
@@ -2033,7 +2196,7 @@
           <w:noProof/>
           <w:sz w:val="24"/>
           <w:szCs w:val="24"/>
-          <w:lang w:val="en-US"/>
+          <w:lang w:eastAsia="en-CA"/>
         </w:rPr>
         <w:drawing>
           <wp:anchor distT="0" distB="0" distL="114300" distR="114300" simplePos="0" relativeHeight="251660288" behindDoc="0" locked="0" layoutInCell="1" allowOverlap="1" wp14:anchorId="035EF7EC" wp14:editId="6D59D400">
@@ -2059,7 +2222,7 @@
                     <pic:cNvPicPr/>
                   </pic:nvPicPr>
                   <pic:blipFill rotWithShape="1">
-                    <a:blip r:embed="rId18" cstate="print">
+                    <a:blip r:embed="rId20" cstate="print">
                       <a:extLst>
                         <a:ext uri="{28A0092B-C50C-407E-A947-70E740481C1C}">
                           <a14:useLocalDpi xmlns:a14="http://schemas.microsoft.com/office/drawing/2010/main" val="0"/>
@@ -2210,7 +2373,7 @@
           <w:noProof/>
           <w:sz w:val="24"/>
           <w:szCs w:val="24"/>
-          <w:lang w:val="en-US"/>
+          <w:lang w:eastAsia="en-CA"/>
         </w:rPr>
         <w:lastRenderedPageBreak/>
         <w:drawing>
@@ -2245,7 +2408,7 @@
                     <pic:cNvPicPr/>
                   </pic:nvPicPr>
                   <pic:blipFill>
-                    <a:blip r:embed="rId19" cstate="print">
+                    <a:blip r:embed="rId21" cstate="print">
                       <a:extLst>
                         <a:ext uri="{28A0092B-C50C-407E-A947-70E740481C1C}">
                           <a14:useLocalDpi xmlns:a14="http://schemas.microsoft.com/office/drawing/2010/main" val="0"/>
@@ -2334,7 +2497,7 @@
           <w:noProof/>
           <w:sz w:val="24"/>
           <w:szCs w:val="24"/>
-          <w:lang w:val="en-US"/>
+          <w:lang w:eastAsia="en-CA"/>
         </w:rPr>
         <w:drawing>
           <wp:inline distT="0" distB="0" distL="0" distR="0">
@@ -2352,7 +2515,7 @@
                     <pic:cNvPicPr/>
                   </pic:nvPicPr>
                   <pic:blipFill>
-                    <a:blip r:embed="rId20">
+                    <a:blip r:embed="rId22">
                       <a:extLst>
                         <a:ext uri="{28A0092B-C50C-407E-A947-70E740481C1C}">
                           <a14:useLocalDpi xmlns:a14="http://schemas.microsoft.com/office/drawing/2010/main" val="0"/>
@@ -2416,11 +2579,10 @@
         <w:spacing w:after="0" w:line="240" w:lineRule="auto"/>
         <w:contextualSpacing/>
       </w:pPr>
-      <w:bookmarkStart w:id="3" w:name="_GoBack"/>
       <w:r>
         <w:rPr>
           <w:noProof/>
-          <w:lang w:val="en-US"/>
+          <w:lang w:eastAsia="en-CA"/>
         </w:rPr>
         <w:lastRenderedPageBreak/>
         <w:drawing>
@@ -2439,7 +2601,7 @@
                     <pic:cNvPicPr/>
                   </pic:nvPicPr>
                   <pic:blipFill>
-                    <a:blip r:embed="rId21">
+                    <a:blip r:embed="rId23">
                       <a:extLst>
                         <a:ext uri="{28A0092B-C50C-407E-A947-70E740481C1C}">
                           <a14:useLocalDpi xmlns:a14="http://schemas.microsoft.com/office/drawing/2010/main" val="0"/>
@@ -2465,7 +2627,6 @@
           </wp:inline>
         </w:drawing>
       </w:r>
-      <w:bookmarkEnd w:id="3"/>
     </w:p>
     <w:p>
       <w:pPr>
@@ -2703,7 +2864,7 @@
     </w:p>
     <w:p/>
     <w:sectPr>
-      <w:footerReference w:type="default" r:id="rId22"/>
+      <w:footerReference w:type="default" r:id="rId24"/>
       <w:pgSz w:w="12240" w:h="15840"/>
       <w:pgMar w:top="1440" w:right="1440" w:bottom="1440" w:left="1440" w:header="708" w:footer="708" w:gutter="0"/>
       <w:pgNumType w:start="1"/>
@@ -2785,7 +2946,7 @@
           <w:rPr>
             <w:noProof/>
           </w:rPr>
-          <w:t>9</w:t>
+          <w:t>1</w:t>
         </w:r>
         <w:r>
           <w:rPr>
@@ -3967,7 +4128,7 @@
 </file>
 
 <file path=customXml/itemProps1.xml><?xml version="1.0" encoding="utf-8"?>
-<ds:datastoreItem xmlns:ds="http://schemas.openxmlformats.org/officeDocument/2006/customXml" ds:itemID="{1D2B63F0-1C86-4746-8079-1FAB9E2C8188}">
+<ds:datastoreItem xmlns:ds="http://schemas.openxmlformats.org/officeDocument/2006/customXml" ds:itemID="{053A7C2E-905A-431C-B35F-3880138D9299}">
   <ds:schemaRefs>
     <ds:schemaRef ds:uri="http://schemas.openxmlformats.org/officeDocument/2006/bibliography"/>
   </ds:schemaRefs>

</xml_diff>

<commit_message>
Final cleanups and additions to External Doc
</commit_message>
<xml_diff>
--- a/Blog/Documentation/ExternalDocumentationGroup8Blog.docx
+++ b/Blog/Documentation/ExternalDocumentationGroup8Blog.docx
@@ -143,7 +143,7 @@
           <w:noProof/>
           <w:sz w:val="28"/>
           <w:szCs w:val="28"/>
-          <w:lang w:val="en-US"/>
+          <w:lang w:eastAsia="en-CA"/>
         </w:rPr>
         <w:drawing>
           <wp:inline distT="0" distB="0" distL="0" distR="0" wp14:anchorId="26727CE6" wp14:editId="112E3E27">
@@ -564,8 +564,18 @@
           <w:sz w:val="24"/>
           <w:szCs w:val="24"/>
         </w:rPr>
-        <w:t xml:space="preserve"> Cohan, Kevin Kan</w:t>
-      </w:r>
+        <w:t xml:space="preserve"> Cohan, Kevin </w:t>
+      </w:r>
+      <w:proofErr w:type="spellStart"/>
+      <w:r>
+        <w:rPr>
+          <w:rFonts w:ascii="Times New Roman" w:hAnsi="Times New Roman" w:cs="Times New Roman"/>
+          <w:sz w:val="24"/>
+          <w:szCs w:val="24"/>
+        </w:rPr>
+        <w:t>Kan</w:t>
+      </w:r>
+      <w:proofErr w:type="spellEnd"/>
     </w:p>
     <w:p>
       <w:pPr>
@@ -1157,19 +1167,172 @@
           <w:sz w:val="24"/>
           <w:szCs w:val="24"/>
         </w:rPr>
-        <w:t xml:space="preserve"> At the login page, you can register as well. Once logged in the user can manage their profile, blogs (create, update, open/close or hide them). Opening or closing a blog either allows or disallows registered users from posting comments linked to the blog respectively.  </w:t>
-      </w:r>
-    </w:p>
-    <w:p>
-      <w:pPr>
-        <w:spacing w:after="0" w:line="240" w:lineRule="auto"/>
-        <w:contextualSpacing/>
-        <w:rPr>
-          <w:rFonts w:ascii="Times New Roman" w:hAnsi="Times New Roman" w:cs="Times New Roman"/>
-          <w:sz w:val="24"/>
-          <w:szCs w:val="24"/>
-        </w:rPr>
-      </w:pPr>
+        <w:t xml:space="preserve"> At the login page, you can register as well. Once logged in the user can manage their profile, blogs (create, update, open/close or hide them). Opening or closing a blog either allows or disallows registered users from posting comments li</w:t>
+      </w:r>
+      <w:r>
+        <w:rPr>
+          <w:rFonts w:ascii="Times New Roman" w:hAnsi="Times New Roman" w:cs="Times New Roman"/>
+          <w:sz w:val="24"/>
+          <w:szCs w:val="24"/>
+        </w:rPr>
+        <w:t xml:space="preserve">nked to the blog respectively. </w:t>
+      </w:r>
+    </w:p>
+    <w:p>
+      <w:pPr>
+        <w:spacing w:after="0" w:line="240" w:lineRule="auto"/>
+        <w:contextualSpacing/>
+        <w:rPr>
+          <w:rFonts w:ascii="Times New Roman" w:hAnsi="Times New Roman" w:cs="Times New Roman"/>
+          <w:sz w:val="24"/>
+          <w:szCs w:val="24"/>
+        </w:rPr>
+      </w:pPr>
+    </w:p>
+    <w:p>
+      <w:pPr>
+        <w:spacing w:after="0" w:line="240" w:lineRule="auto"/>
+        <w:contextualSpacing/>
+      </w:pPr>
+      <w:r>
+        <w:rPr>
+          <w:rFonts w:ascii="Times New Roman" w:hAnsi="Times New Roman" w:cs="Times New Roman"/>
+          <w:b/>
+          <w:sz w:val="24"/>
+          <w:szCs w:val="24"/>
+          <w:u w:val="single"/>
+        </w:rPr>
+        <w:t>SITE URL</w:t>
+      </w:r>
+      <w:r>
+        <w:rPr>
+          <w:rFonts w:ascii="Times New Roman" w:hAnsi="Times New Roman" w:cs="Times New Roman"/>
+          <w:sz w:val="24"/>
+          <w:szCs w:val="24"/>
+        </w:rPr>
+        <w:t xml:space="preserve">: </w:t>
+      </w:r>
+      <w:hyperlink r:id="rId10" w:history="1">
+        <w:r>
+          <w:rPr>
+            <w:rStyle w:val="Hyperlink"/>
+          </w:rPr>
+          <w:t>http://webdesign4.georgianc.on.ca/~200240236/blog/login.php</w:t>
+        </w:r>
+      </w:hyperlink>
+    </w:p>
+    <w:p>
+      <w:pPr>
+        <w:spacing w:after="0" w:line="240" w:lineRule="auto"/>
+        <w:contextualSpacing/>
+      </w:pPr>
+      <w:r>
+        <w:rPr>
+          <w:b/>
+          <w:u w:val="single"/>
+        </w:rPr>
+        <w:t>BACKUP URL:</w:t>
+      </w:r>
+      <w:r>
+        <w:t xml:space="preserve"> </w:t>
+      </w:r>
+      <w:r>
+        <w:t>http://webdesign4.georgianc.on.ca/~200213257/Blog/</w:t>
+      </w:r>
+    </w:p>
+    <w:p>
+      <w:pPr>
+        <w:spacing w:after="0" w:line="240" w:lineRule="auto"/>
+        <w:contextualSpacing/>
+      </w:pPr>
+      <w:r>
+        <w:rPr>
+          <w:b/>
+          <w:u w:val="single"/>
+        </w:rPr>
+        <w:t>Version Control:</w:t>
+      </w:r>
+      <w:r>
+        <w:t xml:space="preserve"> </w:t>
+      </w:r>
+      <w:proofErr w:type="spellStart"/>
+      <w:r>
+        <w:t>Github</w:t>
+      </w:r>
+      <w:proofErr w:type="spellEnd"/>
+      <w:r>
+        <w:t xml:space="preserve"> and </w:t>
+      </w:r>
+      <w:proofErr w:type="spellStart"/>
+      <w:r>
+        <w:t>DropBox</w:t>
+      </w:r>
+      <w:proofErr w:type="spellEnd"/>
+      <w:r>
+        <w:t xml:space="preserve"> (Most of the team collaboratio</w:t>
+      </w:r>
+      <w:r>
+        <w:t>n was done through D</w:t>
+      </w:r>
+      <w:r>
+        <w:t>ropbox and 1 person up</w:t>
+      </w:r>
+      <w:r>
+        <w:t xml:space="preserve">loaded the up to data files to </w:t>
+      </w:r>
+      <w:proofErr w:type="spellStart"/>
+      <w:r>
+        <w:t>G</w:t>
+      </w:r>
+      <w:r>
+        <w:t>ithub</w:t>
+      </w:r>
+      <w:proofErr w:type="spellEnd"/>
+      <w:r>
+        <w:t>)</w:t>
+      </w:r>
+    </w:p>
+    <w:p>
+      <w:pPr>
+        <w:spacing w:after="0" w:line="240" w:lineRule="auto"/>
+        <w:contextualSpacing/>
+        <w:rPr>
+          <w:rFonts w:ascii="Times New Roman" w:hAnsi="Times New Roman" w:cs="Times New Roman"/>
+          <w:sz w:val="24"/>
+          <w:szCs w:val="24"/>
+        </w:rPr>
+      </w:pPr>
+      <w:r>
+        <w:rPr>
+          <w:b/>
+          <w:u w:val="single"/>
+        </w:rPr>
+        <w:t>GITHUB URL:</w:t>
+      </w:r>
+      <w:r>
+        <w:t xml:space="preserve">  </w:t>
+      </w:r>
+      <w:hyperlink r:id="rId11" w:history="1">
+        <w:r>
+          <w:rPr>
+            <w:rStyle w:val="Hyperlink"/>
+          </w:rPr>
+          <w:t>https://github.com/WebProgrammingCOMP2068GroupProject/blogassignment/</w:t>
+        </w:r>
+      </w:hyperlink>
+    </w:p>
+    <w:p>
+      <w:pPr>
+        <w:spacing w:after="0" w:line="240" w:lineRule="auto"/>
+        <w:contextualSpacing/>
+        <w:rPr>
+          <w:rFonts w:ascii="Times New Roman" w:hAnsi="Times New Roman" w:cs="Times New Roman"/>
+          <w:sz w:val="24"/>
+          <w:szCs w:val="24"/>
+        </w:rPr>
+      </w:pPr>
+      <w:bookmarkStart w:id="1" w:name="_GoBack"/>
+      <w:bookmarkEnd w:id="1"/>
     </w:p>
     <w:p>
       <w:pPr>
@@ -1193,7 +1356,7 @@
           <w:u w:val="single"/>
         </w:rPr>
       </w:pPr>
-      <w:bookmarkStart w:id="1" w:name="_Toc374810125"/>
+      <w:bookmarkStart w:id="2" w:name="_Toc374810125"/>
       <w:r>
         <w:rPr>
           <w:color w:val="auto"/>
@@ -1201,7 +1364,7 @@
         </w:rPr>
         <w:t>Wire Frame:</w:t>
       </w:r>
-      <w:bookmarkEnd w:id="1"/>
+      <w:bookmarkEnd w:id="2"/>
     </w:p>
     <w:p>
       <w:pPr>
@@ -1241,7 +1404,7 @@
       <w:r>
         <w:rPr>
           <w:noProof/>
-          <w:lang w:val="en-US"/>
+          <w:lang w:eastAsia="en-CA"/>
         </w:rPr>
         <w:drawing>
           <wp:inline distT="0" distB="0" distL="0" distR="0" wp14:anchorId="3E64D441" wp14:editId="3D2FA62B">
@@ -1259,7 +1422,7 @@
                     <pic:cNvPicPr/>
                   </pic:nvPicPr>
                   <pic:blipFill>
-                    <a:blip r:embed="rId10">
+                    <a:blip r:embed="rId12">
                       <a:extLst>
                         <a:ext uri="{28A0092B-C50C-407E-A947-70E740481C1C}">
                           <a14:useLocalDpi xmlns:a14="http://schemas.microsoft.com/office/drawing/2010/main" val="0"/>
@@ -1328,7 +1491,6 @@
           <w:sz w:val="24"/>
           <w:szCs w:val="24"/>
         </w:rPr>
-        <w:lastRenderedPageBreak/>
         <w:t>Index.php</w:t>
       </w:r>
       <w:proofErr w:type="spellEnd"/>
@@ -1350,7 +1512,7 @@
       <w:r>
         <w:rPr>
           <w:noProof/>
-          <w:lang w:val="en-US"/>
+          <w:lang w:eastAsia="en-CA"/>
         </w:rPr>
         <w:drawing>
           <wp:inline distT="0" distB="0" distL="0" distR="0" wp14:anchorId="79B15AA4" wp14:editId="23EF382F">
@@ -1368,7 +1530,7 @@
                     <pic:cNvPicPr/>
                   </pic:nvPicPr>
                   <pic:blipFill>
-                    <a:blip r:embed="rId11">
+                    <a:blip r:embed="rId13">
                       <a:extLst>
                         <a:ext uri="{28A0092B-C50C-407E-A947-70E740481C1C}">
                           <a14:useLocalDpi xmlns:a14="http://schemas.microsoft.com/office/drawing/2010/main" val="0"/>
@@ -1420,6 +1582,7 @@
           <w:sz w:val="24"/>
           <w:szCs w:val="24"/>
         </w:rPr>
+        <w:lastRenderedPageBreak/>
         <w:tab/>
       </w:r>
     </w:p>
@@ -1453,7 +1616,6 @@
           <w:sz w:val="24"/>
           <w:szCs w:val="24"/>
         </w:rPr>
-        <w:lastRenderedPageBreak/>
         <w:t>Index.php</w:t>
       </w:r>
       <w:proofErr w:type="spellEnd"/>
@@ -1468,7 +1630,7 @@
       <w:r>
         <w:rPr>
           <w:noProof/>
-          <w:lang w:val="en-US"/>
+          <w:lang w:eastAsia="en-CA"/>
         </w:rPr>
         <w:drawing>
           <wp:inline distT="0" distB="0" distL="0" distR="0" wp14:anchorId="178032FD" wp14:editId="2C30E43C">
@@ -1486,7 +1648,7 @@
                     <pic:cNvPicPr/>
                   </pic:nvPicPr>
                   <pic:blipFill>
-                    <a:blip r:embed="rId12">
+                    <a:blip r:embed="rId14">
                       <a:extLst>
                         <a:ext uri="{28A0092B-C50C-407E-A947-70E740481C1C}">
                           <a14:useLocalDpi xmlns:a14="http://schemas.microsoft.com/office/drawing/2010/main" val="0"/>
@@ -1539,6 +1701,7 @@
           <w:sz w:val="24"/>
           <w:szCs w:val="24"/>
         </w:rPr>
+        <w:lastRenderedPageBreak/>
         <w:tab/>
       </w:r>
     </w:p>
@@ -1572,14 +1735,13 @@
           <w:sz w:val="24"/>
           <w:szCs w:val="24"/>
         </w:rPr>
-        <w:lastRenderedPageBreak/>
         <w:t>manageBlog.php</w:t>
       </w:r>
       <w:proofErr w:type="spellEnd"/>
       <w:r>
         <w:rPr>
           <w:noProof/>
-          <w:lang w:val="en-US"/>
+          <w:lang w:eastAsia="en-CA"/>
         </w:rPr>
         <w:drawing>
           <wp:inline distT="0" distB="0" distL="0" distR="0" wp14:anchorId="437BA248" wp14:editId="790D7021">
@@ -1597,7 +1759,7 @@
                     <pic:cNvPicPr/>
                   </pic:nvPicPr>
                   <pic:blipFill>
-                    <a:blip r:embed="rId13">
+                    <a:blip r:embed="rId15">
                       <a:extLst>
                         <a:ext uri="{28A0092B-C50C-407E-A947-70E740481C1C}">
                           <a14:useLocalDpi xmlns:a14="http://schemas.microsoft.com/office/drawing/2010/main" val="0"/>
@@ -1641,6 +1803,7 @@
           <w:sz w:val="24"/>
           <w:szCs w:val="24"/>
         </w:rPr>
+        <w:lastRenderedPageBreak/>
         <w:tab/>
       </w:r>
     </w:p>
@@ -1674,17 +1837,17 @@
           <w:sz w:val="24"/>
           <w:szCs w:val="24"/>
         </w:rPr>
+        <w:t>profile.php</w:t>
+      </w:r>
+      <w:proofErr w:type="spellEnd"/>
+    </w:p>
+    <w:p>
+      <w:r>
+        <w:rPr>
+          <w:noProof/>
+          <w:lang w:eastAsia="en-CA"/>
+        </w:rPr>
         <w:lastRenderedPageBreak/>
-        <w:t>profile.php</w:t>
-      </w:r>
-      <w:proofErr w:type="spellEnd"/>
-    </w:p>
-    <w:p>
-      <w:r>
-        <w:rPr>
-          <w:noProof/>
-          <w:lang w:val="en-US"/>
-        </w:rPr>
         <w:drawing>
           <wp:inline distT="0" distB="0" distL="0" distR="0">
             <wp:extent cx="5943600" cy="7254875"/>
@@ -1701,7 +1864,7 @@
                     <pic:cNvPicPr/>
                   </pic:nvPicPr>
                   <pic:blipFill>
-                    <a:blip r:embed="rId14">
+                    <a:blip r:embed="rId16">
                       <a:extLst>
                         <a:ext uri="{28A0092B-C50C-407E-A947-70E740481C1C}">
                           <a14:useLocalDpi xmlns:a14="http://schemas.microsoft.com/office/drawing/2010/main" val="0"/>
@@ -1752,27 +1915,27 @@
           <w:sz w:val="24"/>
           <w:szCs w:val="24"/>
         </w:rPr>
+        <w:t>Contactus.php</w:t>
+      </w:r>
+      <w:proofErr w:type="spellEnd"/>
+    </w:p>
+    <w:p>
+      <w:pPr>
+        <w:rPr>
+          <w:rFonts w:ascii="Times New Roman" w:hAnsi="Times New Roman" w:cs="Times New Roman"/>
+          <w:sz w:val="24"/>
+          <w:szCs w:val="24"/>
+        </w:rPr>
+      </w:pPr>
+      <w:r>
+        <w:rPr>
+          <w:rFonts w:ascii="Times New Roman" w:hAnsi="Times New Roman" w:cs="Times New Roman"/>
+          <w:noProof/>
+          <w:sz w:val="24"/>
+          <w:szCs w:val="24"/>
+          <w:lang w:eastAsia="en-CA"/>
+        </w:rPr>
         <w:lastRenderedPageBreak/>
-        <w:t>Contactus.php</w:t>
-      </w:r>
-      <w:proofErr w:type="spellEnd"/>
-    </w:p>
-    <w:p>
-      <w:pPr>
-        <w:rPr>
-          <w:rFonts w:ascii="Times New Roman" w:hAnsi="Times New Roman" w:cs="Times New Roman"/>
-          <w:sz w:val="24"/>
-          <w:szCs w:val="24"/>
-        </w:rPr>
-      </w:pPr>
-      <w:r>
-        <w:rPr>
-          <w:rFonts w:ascii="Times New Roman" w:hAnsi="Times New Roman" w:cs="Times New Roman"/>
-          <w:noProof/>
-          <w:sz w:val="24"/>
-          <w:szCs w:val="24"/>
-          <w:lang w:val="en-US"/>
-        </w:rPr>
         <w:drawing>
           <wp:inline distT="0" distB="0" distL="0" distR="0" wp14:anchorId="49BBD30C" wp14:editId="459C446F">
             <wp:extent cx="3810000" cy="4587240"/>
@@ -1789,7 +1952,7 @@
                     <pic:cNvPicPr/>
                   </pic:nvPicPr>
                   <pic:blipFill rotWithShape="1">
-                    <a:blip r:embed="rId15">
+                    <a:blip r:embed="rId17">
                       <a:extLst>
                         <a:ext uri="{28A0092B-C50C-407E-A947-70E740481C1C}">
                           <a14:useLocalDpi xmlns:a14="http://schemas.microsoft.com/office/drawing/2010/main" val="0"/>
@@ -1833,7 +1996,7 @@
           <w:u w:val="single"/>
         </w:rPr>
       </w:pPr>
-      <w:bookmarkStart w:id="2" w:name="_Toc374810126"/>
+      <w:bookmarkStart w:id="3" w:name="_Toc374810126"/>
       <w:r>
         <w:rPr>
           <w:color w:val="auto"/>
@@ -1848,7 +2011,7 @@
         </w:rPr>
         <w:t>:</w:t>
       </w:r>
-      <w:bookmarkEnd w:id="2"/>
+      <w:bookmarkEnd w:id="3"/>
     </w:p>
     <w:p>
       <w:pPr>
@@ -1866,7 +2029,7 @@
           <w:noProof/>
           <w:sz w:val="24"/>
           <w:szCs w:val="24"/>
-          <w:lang w:val="en-US"/>
+          <w:lang w:eastAsia="en-CA"/>
         </w:rPr>
         <w:drawing>
           <wp:anchor distT="0" distB="0" distL="114300" distR="114300" simplePos="0" relativeHeight="251658240" behindDoc="0" locked="0" layoutInCell="1" allowOverlap="1" wp14:anchorId="0E1FAD15" wp14:editId="703FBA58">
@@ -1892,7 +2055,7 @@
                     <pic:cNvPicPr/>
                   </pic:nvPicPr>
                   <pic:blipFill rotWithShape="1">
-                    <a:blip r:embed="rId16" cstate="print">
+                    <a:blip r:embed="rId18" cstate="print">
                       <a:extLst>
                         <a:ext uri="{28A0092B-C50C-407E-A947-70E740481C1C}">
                           <a14:useLocalDpi xmlns:a14="http://schemas.microsoft.com/office/drawing/2010/main" val="0"/>
@@ -1953,7 +2116,7 @@
           <w:noProof/>
           <w:sz w:val="24"/>
           <w:szCs w:val="24"/>
-          <w:lang w:val="en-US"/>
+          <w:lang w:eastAsia="en-CA"/>
         </w:rPr>
         <w:lastRenderedPageBreak/>
         <w:drawing>
@@ -1980,7 +2143,7 @@
                     <pic:cNvPicPr/>
                   </pic:nvPicPr>
                   <pic:blipFill>
-                    <a:blip r:embed="rId17">
+                    <a:blip r:embed="rId19">
                       <a:extLst>
                         <a:ext uri="{28A0092B-C50C-407E-A947-70E740481C1C}">
                           <a14:useLocalDpi xmlns:a14="http://schemas.microsoft.com/office/drawing/2010/main" val="0"/>
@@ -2033,7 +2196,7 @@
           <w:noProof/>
           <w:sz w:val="24"/>
           <w:szCs w:val="24"/>
-          <w:lang w:val="en-US"/>
+          <w:lang w:eastAsia="en-CA"/>
         </w:rPr>
         <w:drawing>
           <wp:anchor distT="0" distB="0" distL="114300" distR="114300" simplePos="0" relativeHeight="251660288" behindDoc="0" locked="0" layoutInCell="1" allowOverlap="1" wp14:anchorId="035EF7EC" wp14:editId="6D59D400">
@@ -2059,7 +2222,7 @@
                     <pic:cNvPicPr/>
                   </pic:nvPicPr>
                   <pic:blipFill rotWithShape="1">
-                    <a:blip r:embed="rId18" cstate="print">
+                    <a:blip r:embed="rId20" cstate="print">
                       <a:extLst>
                         <a:ext uri="{28A0092B-C50C-407E-A947-70E740481C1C}">
                           <a14:useLocalDpi xmlns:a14="http://schemas.microsoft.com/office/drawing/2010/main" val="0"/>
@@ -2210,7 +2373,7 @@
           <w:noProof/>
           <w:sz w:val="24"/>
           <w:szCs w:val="24"/>
-          <w:lang w:val="en-US"/>
+          <w:lang w:eastAsia="en-CA"/>
         </w:rPr>
         <w:lastRenderedPageBreak/>
         <w:drawing>
@@ -2245,7 +2408,7 @@
                     <pic:cNvPicPr/>
                   </pic:nvPicPr>
                   <pic:blipFill>
-                    <a:blip r:embed="rId19" cstate="print">
+                    <a:blip r:embed="rId21" cstate="print">
                       <a:extLst>
                         <a:ext uri="{28A0092B-C50C-407E-A947-70E740481C1C}">
                           <a14:useLocalDpi xmlns:a14="http://schemas.microsoft.com/office/drawing/2010/main" val="0"/>
@@ -2334,7 +2497,7 @@
           <w:noProof/>
           <w:sz w:val="24"/>
           <w:szCs w:val="24"/>
-          <w:lang w:val="en-US"/>
+          <w:lang w:eastAsia="en-CA"/>
         </w:rPr>
         <w:drawing>
           <wp:inline distT="0" distB="0" distL="0" distR="0">
@@ -2352,7 +2515,7 @@
                     <pic:cNvPicPr/>
                   </pic:nvPicPr>
                   <pic:blipFill>
-                    <a:blip r:embed="rId20">
+                    <a:blip r:embed="rId22">
                       <a:extLst>
                         <a:ext uri="{28A0092B-C50C-407E-A947-70E740481C1C}">
                           <a14:useLocalDpi xmlns:a14="http://schemas.microsoft.com/office/drawing/2010/main" val="0"/>
@@ -2416,11 +2579,10 @@
         <w:spacing w:after="0" w:line="240" w:lineRule="auto"/>
         <w:contextualSpacing/>
       </w:pPr>
-      <w:bookmarkStart w:id="3" w:name="_GoBack"/>
       <w:r>
         <w:rPr>
           <w:noProof/>
-          <w:lang w:val="en-US"/>
+          <w:lang w:eastAsia="en-CA"/>
         </w:rPr>
         <w:lastRenderedPageBreak/>
         <w:drawing>
@@ -2439,7 +2601,7 @@
                     <pic:cNvPicPr/>
                   </pic:nvPicPr>
                   <pic:blipFill>
-                    <a:blip r:embed="rId21">
+                    <a:blip r:embed="rId23">
                       <a:extLst>
                         <a:ext uri="{28A0092B-C50C-407E-A947-70E740481C1C}">
                           <a14:useLocalDpi xmlns:a14="http://schemas.microsoft.com/office/drawing/2010/main" val="0"/>
@@ -2465,7 +2627,6 @@
           </wp:inline>
         </w:drawing>
       </w:r>
-      <w:bookmarkEnd w:id="3"/>
     </w:p>
     <w:p>
       <w:pPr>
@@ -2703,7 +2864,7 @@
     </w:p>
     <w:p/>
     <w:sectPr>
-      <w:footerReference w:type="default" r:id="rId22"/>
+      <w:footerReference w:type="default" r:id="rId24"/>
       <w:pgSz w:w="12240" w:h="15840"/>
       <w:pgMar w:top="1440" w:right="1440" w:bottom="1440" w:left="1440" w:header="708" w:footer="708" w:gutter="0"/>
       <w:pgNumType w:start="1"/>
@@ -2785,7 +2946,7 @@
           <w:rPr>
             <w:noProof/>
           </w:rPr>
-          <w:t>9</w:t>
+          <w:t>1</w:t>
         </w:r>
         <w:r>
           <w:rPr>
@@ -3967,7 +4128,7 @@
 </file>
 
 <file path=customXml/itemProps1.xml><?xml version="1.0" encoding="utf-8"?>
-<ds:datastoreItem xmlns:ds="http://schemas.openxmlformats.org/officeDocument/2006/customXml" ds:itemID="{1D2B63F0-1C86-4746-8079-1FAB9E2C8188}">
+<ds:datastoreItem xmlns:ds="http://schemas.openxmlformats.org/officeDocument/2006/customXml" ds:itemID="{053A7C2E-905A-431C-B35F-3880138D9299}">
   <ds:schemaRefs>
     <ds:schemaRef ds:uri="http://schemas.openxmlformats.org/officeDocument/2006/bibliography"/>
   </ds:schemaRefs>

</xml_diff>